<commit_message>
-Se agrega campo serie en tblEmpresas
git-svn-id: http://192.168.0.251:18080/svn/HGInetMiFacturaElectronica/Tronco@118 30a10932-8c21-4e4d-906a-15261f94da71
</commit_message>
<xml_diff>
--- a/Documentacion/ManualTecnico/ManualArquitecturaFacturacionElectronica.docx
+++ b/Documentacion/ManualTecnico/ManualArquitecturaFacturacionElectronica.docx
@@ -622,7 +622,7 @@
                                       </pic:cNvPicPr>
                                     </pic:nvPicPr>
                                     <pic:blipFill>
-                                      <a:blip r:embed="rId9">
+                                      <a:blip r:embed="rId11">
                                         <a:extLst>
                                           <a:ext uri="{28A0092B-C50C-407E-A947-70E740481C1C}">
                                             <a14:useLocalDpi xmlns:a14="http://schemas.microsoft.com/office/drawing/2010/main" val="0"/>
@@ -731,7 +731,7 @@
                                       </pic:cNvPicPr>
                                     </pic:nvPicPr>
                                     <pic:blipFill>
-                                      <a:blip r:embed="rId10">
+                                      <a:blip r:embed="rId12">
                                         <a:extLst>
                                           <a:ext uri="{28A0092B-C50C-407E-A947-70E740481C1C}">
                                             <a14:useLocalDpi xmlns:a14="http://schemas.microsoft.com/office/drawing/2010/main" val="0"/>
@@ -1162,8 +1162,6 @@
             </w:rPr>
             <w:t>ontenido</w:t>
           </w:r>
-          <w:bookmarkStart w:id="1" w:name="_GoBack"/>
-          <w:bookmarkEnd w:id="1"/>
         </w:p>
         <w:p>
           <w:pPr>
@@ -4699,8 +4697,8 @@
           <w:szCs w:val="20"/>
         </w:rPr>
       </w:pPr>
-      <w:bookmarkStart w:id="2" w:name="_Toc511644708"/>
-      <w:bookmarkStart w:id="3" w:name="_Toc497813396"/>
+      <w:bookmarkStart w:id="1" w:name="_Toc511644708"/>
+      <w:bookmarkStart w:id="2" w:name="_Toc497813396"/>
       <w:r>
         <w:rPr>
           <w:rFonts w:ascii="Arial" w:hAnsi="Arial" w:cs="Arial"/>
@@ -4711,7 +4709,7 @@
         </w:rPr>
         <w:t>TABLA DE CAMBIOS</w:t>
       </w:r>
-      <w:bookmarkEnd w:id="2"/>
+      <w:bookmarkEnd w:id="1"/>
     </w:p>
     <w:p/>
     <w:tbl>
@@ -5454,7 +5452,7 @@
           <w:szCs w:val="20"/>
         </w:rPr>
       </w:pPr>
-      <w:bookmarkStart w:id="4" w:name="_Toc511644709"/>
+      <w:bookmarkStart w:id="3" w:name="_Toc511644709"/>
       <w:r>
         <w:rPr>
           <w:rFonts w:ascii="Arial" w:hAnsi="Arial" w:cs="Arial"/>
@@ -5465,7 +5463,7 @@
         </w:rPr>
         <w:t>CONFIDENCIALIDAD</w:t>
       </w:r>
-      <w:bookmarkEnd w:id="4"/>
+      <w:bookmarkEnd w:id="3"/>
     </w:p>
     <w:p>
       <w:pPr>
@@ -5601,7 +5599,7 @@
           <w:szCs w:val="20"/>
         </w:rPr>
       </w:pPr>
-      <w:bookmarkStart w:id="5" w:name="_Toc511644710"/>
+      <w:bookmarkStart w:id="4" w:name="_Toc511644710"/>
       <w:r>
         <w:rPr>
           <w:rFonts w:ascii="Arial" w:hAnsi="Arial" w:cs="Arial"/>
@@ -5612,8 +5610,8 @@
         </w:rPr>
         <w:t>GENERALIDADES</w:t>
       </w:r>
-      <w:bookmarkEnd w:id="3"/>
-      <w:bookmarkEnd w:id="5"/>
+      <w:bookmarkEnd w:id="2"/>
+      <w:bookmarkEnd w:id="4"/>
     </w:p>
     <w:p>
       <w:pPr>
@@ -5948,7 +5946,7 @@
                     </pic:cNvPicPr>
                   </pic:nvPicPr>
                   <pic:blipFill>
-                    <a:blip r:embed="rId11" cstate="print">
+                    <a:blip r:embed="rId13" cstate="print">
                       <a:extLst>
                         <a:ext uri="{28A0092B-C50C-407E-A947-70E740481C1C}">
                           <a14:useLocalDpi xmlns:a14="http://schemas.microsoft.com/office/drawing/2010/main" val="0"/>
@@ -5994,8 +5992,8 @@
           <w:szCs w:val="20"/>
         </w:rPr>
       </w:pPr>
-      <w:bookmarkStart w:id="6" w:name="_Toc497813397"/>
-      <w:bookmarkStart w:id="7" w:name="_Toc511644711"/>
+      <w:bookmarkStart w:id="5" w:name="_Toc497813397"/>
+      <w:bookmarkStart w:id="6" w:name="_Toc511644711"/>
       <w:r>
         <w:rPr>
           <w:rFonts w:cs="Arial"/>
@@ -6003,8 +6001,8 @@
         </w:rPr>
         <w:t>Requerimientos de Comunicación</w:t>
       </w:r>
+      <w:bookmarkEnd w:id="5"/>
       <w:bookmarkEnd w:id="6"/>
-      <w:bookmarkEnd w:id="7"/>
     </w:p>
     <w:p>
       <w:pPr>
@@ -6197,6 +6195,54 @@
     </w:p>
     <w:p>
       <w:pPr>
+        <w:pStyle w:val="Prrafodelista"/>
+        <w:ind w:left="284"/>
+        <w:jc w:val="both"/>
+        <w:rPr>
+          <w:rFonts w:ascii="Arial" w:hAnsi="Arial" w:cs="Arial"/>
+          <w:sz w:val="20"/>
+          <w:szCs w:val="20"/>
+        </w:rPr>
+      </w:pPr>
+    </w:p>
+    <w:p>
+      <w:pPr>
+        <w:pStyle w:val="Prrafodelista"/>
+        <w:ind w:left="284"/>
+        <w:jc w:val="both"/>
+        <w:rPr>
+          <w:rFonts w:ascii="Arial" w:hAnsi="Arial" w:cs="Arial"/>
+          <w:sz w:val="20"/>
+          <w:szCs w:val="20"/>
+        </w:rPr>
+      </w:pPr>
+    </w:p>
+    <w:p>
+      <w:pPr>
+        <w:pStyle w:val="Prrafodelista"/>
+        <w:ind w:left="284"/>
+        <w:jc w:val="both"/>
+        <w:rPr>
+          <w:rFonts w:ascii="Arial" w:hAnsi="Arial" w:cs="Arial"/>
+          <w:sz w:val="20"/>
+          <w:szCs w:val="20"/>
+        </w:rPr>
+      </w:pPr>
+    </w:p>
+    <w:p>
+      <w:pPr>
+        <w:pStyle w:val="Prrafodelista"/>
+        <w:ind w:left="284"/>
+        <w:jc w:val="both"/>
+        <w:rPr>
+          <w:rFonts w:ascii="Arial" w:hAnsi="Arial" w:cs="Arial"/>
+          <w:sz w:val="20"/>
+          <w:szCs w:val="20"/>
+        </w:rPr>
+      </w:pPr>
+    </w:p>
+    <w:p>
+      <w:pPr>
         <w:pStyle w:val="Ttulo1"/>
         <w:numPr>
           <w:ilvl w:val="0"/>
@@ -6212,7 +6258,7 @@
           <w:szCs w:val="20"/>
         </w:rPr>
       </w:pPr>
-      <w:bookmarkStart w:id="8" w:name="_Toc511644712"/>
+      <w:bookmarkStart w:id="7" w:name="_Toc511644712"/>
       <w:r>
         <w:rPr>
           <w:rFonts w:ascii="Arial" w:hAnsi="Arial" w:cs="Arial"/>
@@ -6223,7 +6269,7 @@
         </w:rPr>
         <w:t>DEFINICIONES</w:t>
       </w:r>
-      <w:bookmarkEnd w:id="8"/>
+      <w:bookmarkEnd w:id="7"/>
     </w:p>
     <w:p/>
     <w:p/>
@@ -6498,7 +6544,7 @@
           <w:szCs w:val="20"/>
         </w:rPr>
       </w:pPr>
-      <w:bookmarkStart w:id="9" w:name="_Toc511644713"/>
+      <w:bookmarkStart w:id="8" w:name="_Toc511644713"/>
       <w:r>
         <w:rPr>
           <w:rFonts w:ascii="Arial" w:hAnsi="Arial" w:cs="Arial"/>
@@ -6510,7 +6556,7 @@
         <w:lastRenderedPageBreak/>
         <w:t>FUNCIONALIDADES</w:t>
       </w:r>
-      <w:bookmarkEnd w:id="9"/>
+      <w:bookmarkEnd w:id="8"/>
     </w:p>
     <w:p>
       <w:r>
@@ -6562,7 +6608,7 @@
           <w:szCs w:val="20"/>
         </w:rPr>
       </w:pPr>
-      <w:bookmarkStart w:id="10" w:name="_Toc511644714"/>
+      <w:bookmarkStart w:id="9" w:name="_Toc511644714"/>
       <w:r>
         <w:rPr>
           <w:rFonts w:ascii="Arial" w:hAnsi="Arial" w:cs="Arial"/>
@@ -6574,7 +6620,7 @@
         <w:lastRenderedPageBreak/>
         <w:t>DICCIONARIO DE DATOS</w:t>
       </w:r>
-      <w:bookmarkEnd w:id="10"/>
+      <w:bookmarkEnd w:id="9"/>
     </w:p>
     <w:p>
       <w:pPr>
@@ -6602,7 +6648,7 @@
           <w:szCs w:val="20"/>
         </w:rPr>
       </w:pPr>
-      <w:bookmarkStart w:id="11" w:name="_Toc511644715"/>
+      <w:bookmarkStart w:id="10" w:name="_Toc511644715"/>
       <w:r>
         <w:rPr>
           <w:rFonts w:cs="Arial"/>
@@ -6610,7 +6656,7 @@
         </w:rPr>
         <w:t>Modelo de Datos Relacional</w:t>
       </w:r>
-      <w:bookmarkEnd w:id="11"/>
+      <w:bookmarkEnd w:id="10"/>
     </w:p>
     <w:p>
       <w:pPr>
@@ -6714,7 +6760,7 @@
                     </pic:cNvPicPr>
                   </pic:nvPicPr>
                   <pic:blipFill rotWithShape="1">
-                    <a:blip r:embed="rId12" cstate="print">
+                    <a:blip r:embed="rId14" cstate="print">
                       <a:extLst>
                         <a:ext uri="{28A0092B-C50C-407E-A947-70E740481C1C}">
                           <a14:useLocalDpi xmlns:a14="http://schemas.microsoft.com/office/drawing/2010/main" val="0"/>
@@ -6831,7 +6877,7 @@
                 <w:szCs w:val="20"/>
               </w:rPr>
             </w:pPr>
-            <w:bookmarkStart w:id="12" w:name="_Toc511644716"/>
+            <w:bookmarkStart w:id="11" w:name="_Toc511644716"/>
             <w:proofErr w:type="spellStart"/>
             <w:r>
               <w:rPr>
@@ -6840,7 +6886,7 @@
               </w:rPr>
               <w:t>TblDocumentos</w:t>
             </w:r>
-            <w:bookmarkEnd w:id="12"/>
+            <w:bookmarkEnd w:id="11"/>
             <w:proofErr w:type="spellEnd"/>
           </w:p>
         </w:tc>
@@ -8160,7 +8206,15 @@
                 <w:sz w:val="20"/>
                 <w:szCs w:val="20"/>
               </w:rPr>
-              <w:t>smallint</w:t>
+              <w:t>S</w:t>
+            </w:r>
+            <w:r>
+              <w:rPr>
+                <w:rFonts w:ascii="Arial" w:hAnsi="Arial" w:cs="Arial"/>
+                <w:sz w:val="20"/>
+                <w:szCs w:val="20"/>
+              </w:rPr>
+              <w:t>mallint</w:t>
             </w:r>
             <w:proofErr w:type="spellEnd"/>
           </w:p>
@@ -9390,12 +9444,12 @@
             <w:pPr>
               <w:pStyle w:val="Ttulo2"/>
             </w:pPr>
-            <w:bookmarkStart w:id="13" w:name="_Toc511644717"/>
+            <w:bookmarkStart w:id="12" w:name="_Toc511644717"/>
             <w:proofErr w:type="spellStart"/>
             <w:r>
               <w:t>TblEmpresas</w:t>
             </w:r>
-            <w:bookmarkEnd w:id="13"/>
+            <w:bookmarkEnd w:id="12"/>
             <w:proofErr w:type="spellEnd"/>
           </w:p>
         </w:tc>
@@ -10297,6 +10351,87 @@
                 <w:sz w:val="20"/>
                 <w:szCs w:val="20"/>
               </w:rPr>
+              <w:t>StrSerial</w:t>
+            </w:r>
+            <w:proofErr w:type="spellEnd"/>
+          </w:p>
+        </w:tc>
+        <w:tc>
+          <w:tcPr>
+            <w:tcW w:w="1684" w:type="dxa"/>
+            <w:shd w:val="clear" w:color="auto" w:fill="auto"/>
+            <w:vAlign w:val="center"/>
+          </w:tcPr>
+          <w:p>
+            <w:pPr>
+              <w:spacing w:before="40" w:after="0" w:line="276" w:lineRule="auto"/>
+              <w:rPr>
+                <w:rFonts w:ascii="Arial" w:hAnsi="Arial" w:cs="Arial"/>
+                <w:sz w:val="20"/>
+                <w:szCs w:val="20"/>
+              </w:rPr>
+            </w:pPr>
+            <w:proofErr w:type="spellStart"/>
+            <w:r>
+              <w:rPr>
+                <w:rFonts w:ascii="Arial" w:hAnsi="Arial" w:cs="Arial"/>
+                <w:sz w:val="20"/>
+                <w:szCs w:val="20"/>
+              </w:rPr>
+              <w:t>uniqueidentifier</w:t>
+            </w:r>
+            <w:proofErr w:type="spellEnd"/>
+          </w:p>
+        </w:tc>
+        <w:tc>
+          <w:tcPr>
+            <w:tcW w:w="4844" w:type="dxa"/>
+            <w:shd w:val="clear" w:color="auto" w:fill="auto"/>
+            <w:vAlign w:val="center"/>
+          </w:tcPr>
+          <w:p>
+            <w:pPr>
+              <w:spacing w:before="40" w:after="0" w:line="276" w:lineRule="auto"/>
+              <w:rPr>
+                <w:rFonts w:ascii="Arial" w:hAnsi="Arial" w:cs="Arial"/>
+                <w:sz w:val="20"/>
+                <w:szCs w:val="20"/>
+              </w:rPr>
+            </w:pPr>
+            <w:r>
+              <w:rPr>
+                <w:rFonts w:ascii="Arial" w:hAnsi="Arial" w:cs="Arial"/>
+                <w:sz w:val="20"/>
+                <w:szCs w:val="20"/>
+              </w:rPr>
+              <w:t>Serial asignado para el uso de los Servicios Web de la Plataforma.</w:t>
+            </w:r>
+          </w:p>
+        </w:tc>
+      </w:tr>
+      <w:tr>
+        <w:tc>
+          <w:tcPr>
+            <w:tcW w:w="2829" w:type="dxa"/>
+            <w:shd w:val="clear" w:color="auto" w:fill="auto"/>
+            <w:vAlign w:val="center"/>
+          </w:tcPr>
+          <w:p>
+            <w:pPr>
+              <w:spacing w:before="40" w:after="0" w:line="276" w:lineRule="auto"/>
+              <w:rPr>
+                <w:rFonts w:ascii="Arial" w:hAnsi="Arial" w:cs="Arial"/>
+                <w:sz w:val="20"/>
+                <w:szCs w:val="20"/>
+              </w:rPr>
+            </w:pPr>
+            <w:proofErr w:type="spellStart"/>
+            <w:r>
+              <w:rPr>
+                <w:rFonts w:ascii="Arial" w:hAnsi="Arial" w:cs="Arial"/>
+                <w:sz w:val="20"/>
+                <w:szCs w:val="20"/>
+              </w:rPr>
               <w:t>IntAdquiriente</w:t>
             </w:r>
             <w:proofErr w:type="spellEnd"/>
@@ -10388,6 +10523,8 @@
             </w:r>
           </w:p>
         </w:tc>
+        <w:bookmarkStart w:id="13" w:name="_GoBack"/>
+        <w:bookmarkEnd w:id="13"/>
       </w:tr>
       <w:tr>
         <w:tc>
@@ -11315,6 +11452,7 @@
                 <w:sz w:val="20"/>
                 <w:szCs w:val="20"/>
               </w:rPr>
+              <w:lastRenderedPageBreak/>
               <w:t>IntRangoInicial</w:t>
             </w:r>
             <w:proofErr w:type="spellEnd"/>
@@ -11396,7 +11534,6 @@
                 <w:sz w:val="20"/>
                 <w:szCs w:val="20"/>
               </w:rPr>
-              <w:lastRenderedPageBreak/>
               <w:t>IntRangoFinal</w:t>
             </w:r>
             <w:proofErr w:type="spellEnd"/>
@@ -13470,6 +13607,7 @@
                 <w:sz w:val="20"/>
                 <w:szCs w:val="20"/>
               </w:rPr>
+              <w:lastRenderedPageBreak/>
               <w:t>StrObservaciones</w:t>
             </w:r>
             <w:proofErr w:type="spellEnd"/>
@@ -15684,6 +15822,7 @@
                 <w:sz w:val="20"/>
                 <w:szCs w:val="20"/>
               </w:rPr>
+              <w:lastRenderedPageBreak/>
               <w:t>IntId</w:t>
             </w:r>
             <w:proofErr w:type="spellEnd"/>
@@ -15864,7 +16003,6 @@
                 <w:sz w:val="20"/>
                 <w:szCs w:val="20"/>
               </w:rPr>
-              <w:lastRenderedPageBreak/>
               <w:t>StrDescripcion</w:t>
             </w:r>
             <w:proofErr w:type="spellEnd"/>
@@ -17916,6 +18054,7 @@
                 <w:sz w:val="20"/>
                 <w:szCs w:val="20"/>
               </w:rPr>
+              <w:lastRenderedPageBreak/>
               <w:t>StrCodigo</w:t>
             </w:r>
             <w:proofErr w:type="spellEnd"/>
@@ -18183,7 +18322,6 @@
                 <w:sz w:val="20"/>
                 <w:szCs w:val="20"/>
               </w:rPr>
-              <w:lastRenderedPageBreak/>
               <w:t>0: Inactivo</w:t>
             </w:r>
           </w:p>
@@ -18230,7 +18368,6 @@
                 <w:sz w:val="20"/>
                 <w:szCs w:val="20"/>
               </w:rPr>
-              <w:lastRenderedPageBreak/>
               <w:t>IntVisible</w:t>
             </w:r>
             <w:proofErr w:type="spellEnd"/>
@@ -19793,6 +19930,7 @@
                 <w:sz w:val="20"/>
                 <w:szCs w:val="20"/>
               </w:rPr>
+              <w:lastRenderedPageBreak/>
               <w:t>IntEditar</w:t>
             </w:r>
             <w:proofErr w:type="spellEnd"/>
@@ -19951,7 +20089,6 @@
                 <w:sz w:val="20"/>
                 <w:szCs w:val="20"/>
               </w:rPr>
-              <w:lastRenderedPageBreak/>
               <w:t>IntAnular</w:t>
             </w:r>
             <w:proofErr w:type="spellEnd"/>
@@ -22206,7 +22343,7 @@
           <w:szCs w:val="20"/>
         </w:rPr>
       </w:pPr>
-      <w:hyperlink r:id="rId13" w:history="1">
+      <w:hyperlink r:id="rId15" w:history="1">
         <w:r>
           <w:rPr>
             <w:rStyle w:val="Hipervnculo"/>
@@ -22281,7 +22418,7 @@
         </w:rPr>
         <w:t xml:space="preserve">   </w:t>
       </w:r>
-      <w:hyperlink r:id="rId14" w:history="1">
+      <w:hyperlink r:id="rId16" w:history="1">
         <w:r>
           <w:rPr>
             <w:rStyle w:val="Hipervnculo"/>
@@ -22355,7 +22492,7 @@
                     </pic:cNvPicPr>
                   </pic:nvPicPr>
                   <pic:blipFill>
-                    <a:blip r:embed="rId15" cstate="print">
+                    <a:blip r:embed="rId17" cstate="print">
                       <a:extLst>
                         <a:ext uri="{28A0092B-C50C-407E-A947-70E740481C1C}">
                           <a14:useLocalDpi xmlns:a14="http://schemas.microsoft.com/office/drawing/2010/main" val="0"/>
@@ -22582,8 +22719,8 @@
       </w:pPr>
     </w:p>
     <w:sectPr>
-      <w:headerReference w:type="default" r:id="rId16"/>
-      <w:footerReference w:type="default" r:id="rId17"/>
+      <w:headerReference w:type="default" r:id="rId18"/>
+      <w:footerReference w:type="default" r:id="rId19"/>
       <w:pgSz w:w="12240" w:h="15840" w:code="1"/>
       <w:pgMar w:top="1440" w:right="1440" w:bottom="1440" w:left="1440" w:header="708" w:footer="708" w:gutter="0"/>
       <w:cols w:space="708"/>
@@ -26642,7 +26779,7 @@
 </file>
 
 <file path=customXml/itemProps1.xml><?xml version="1.0" encoding="utf-8"?>
-<ds:datastoreItem xmlns:ds="http://schemas.openxmlformats.org/officeDocument/2006/customXml" ds:itemID="{CA49C891-642E-428B-A19C-C611C5B1E5A3}">
+<ds:datastoreItem xmlns:ds="http://schemas.openxmlformats.org/officeDocument/2006/customXml" ds:itemID="{3B1CB5D7-0B2E-42C8-A904-993B7E4239D5}">
   <ds:schemaRefs>
     <ds:schemaRef ds:uri="http://schemas.openxmlformats.org/officeDocument/2006/bibliography"/>
   </ds:schemaRefs>

</xml_diff>

<commit_message>
actualización diagrama de datos.
git-svn-id: http://192.168.0.251:18080/svn/HGInetMiFacturaElectronica/Tronco@119 30a10932-8c21-4e4d-906a-15261f94da71
</commit_message>
<xml_diff>
--- a/Documentacion/ManualTecnico/ManualArquitecturaFacturacionElectronica.docx
+++ b/Documentacion/ManualTecnico/ManualArquitecturaFacturacionElectronica.docx
@@ -622,7 +622,7 @@
                                       </pic:cNvPicPr>
                                     </pic:nvPicPr>
                                     <pic:blipFill>
-                                      <a:blip r:embed="rId11">
+                                      <a:blip r:embed="rId9">
                                         <a:extLst>
                                           <a:ext uri="{28A0092B-C50C-407E-A947-70E740481C1C}">
                                             <a14:useLocalDpi xmlns:a14="http://schemas.microsoft.com/office/drawing/2010/main" val="0"/>
@@ -731,7 +731,7 @@
                                       </pic:cNvPicPr>
                                     </pic:nvPicPr>
                                     <pic:blipFill>
-                                      <a:blip r:embed="rId12">
+                                      <a:blip r:embed="rId10">
                                         <a:extLst>
                                           <a:ext uri="{28A0092B-C50C-407E-A947-70E740481C1C}">
                                             <a14:useLocalDpi xmlns:a14="http://schemas.microsoft.com/office/drawing/2010/main" val="0"/>
@@ -5946,7 +5946,7 @@
                     </pic:cNvPicPr>
                   </pic:nvPicPr>
                   <pic:blipFill>
-                    <a:blip r:embed="rId13" cstate="print">
+                    <a:blip r:embed="rId11" cstate="print">
                       <a:extLst>
                         <a:ext uri="{28A0092B-C50C-407E-A947-70E740481C1C}">
                           <a14:useLocalDpi xmlns:a14="http://schemas.microsoft.com/office/drawing/2010/main" val="0"/>
@@ -6738,15 +6738,20 @@
           <w:szCs w:val="20"/>
         </w:rPr>
       </w:pPr>
+      <w:bookmarkStart w:id="11" w:name="_GoBack"/>
       <w:r>
         <w:rPr>
+          <w:rFonts w:ascii="Arial" w:hAnsi="Arial" w:cs="Arial"/>
           <w:noProof/>
-        </w:rPr>
+          <w:sz w:val="20"/>
+          <w:szCs w:val="20"/>
+        </w:rPr>
+        <w:lastRenderedPageBreak/>
         <w:drawing>
           <wp:inline distT="0" distB="0" distL="0" distR="0">
-            <wp:extent cx="4511896" cy="5900468"/>
-            <wp:effectExtent l="0" t="0" r="3175" b="5080"/>
-            <wp:docPr id="3" name="Imagen 3"/>
+            <wp:extent cx="5943600" cy="7813072"/>
+            <wp:effectExtent l="0" t="0" r="0" b="0"/>
+            <wp:docPr id="1" name="Imagen 1"/>
             <wp:cNvGraphicFramePr>
               <a:graphicFrameLocks xmlns:a="http://schemas.openxmlformats.org/drawingml/2006/main" noChangeAspect="1"/>
             </wp:cNvGraphicFramePr>
@@ -6759,21 +6764,23 @@
                       <a:picLocks noChangeAspect="1" noChangeArrowheads="1"/>
                     </pic:cNvPicPr>
                   </pic:nvPicPr>
-                  <pic:blipFill rotWithShape="1">
-                    <a:blip r:embed="rId14" cstate="print">
+                  <pic:blipFill>
+                    <a:blip r:embed="rId12" cstate="print">
                       <a:extLst>
                         <a:ext uri="{28A0092B-C50C-407E-A947-70E740481C1C}">
                           <a14:useLocalDpi xmlns:a14="http://schemas.microsoft.com/office/drawing/2010/main" val="0"/>
                         </a:ext>
                       </a:extLst>
                     </a:blip>
-                    <a:srcRect b="4903"/>
-                    <a:stretch/>
+                    <a:srcRect/>
+                    <a:stretch>
+                      <a:fillRect/>
+                    </a:stretch>
                   </pic:blipFill>
                   <pic:spPr bwMode="auto">
                     <a:xfrm>
                       <a:off x="0" y="0"/>
-                      <a:ext cx="4518417" cy="5908996"/>
+                      <a:ext cx="5943600" cy="7813072"/>
                     </a:xfrm>
                     <a:prstGeom prst="rect">
                       <a:avLst/>
@@ -6782,11 +6789,6 @@
                     <a:ln>
                       <a:noFill/>
                     </a:ln>
-                    <a:extLst>
-                      <a:ext uri="{53640926-AAD7-44D8-BBD7-CCE9431645EC}">
-                        <a14:shadowObscured xmlns:a14="http://schemas.microsoft.com/office/drawing/2010/main"/>
-                      </a:ext>
-                    </a:extLst>
                   </pic:spPr>
                 </pic:pic>
               </a:graphicData>
@@ -6794,6 +6796,7 @@
           </wp:inline>
         </w:drawing>
       </w:r>
+      <w:bookmarkEnd w:id="11"/>
     </w:p>
     <w:p>
       <w:pPr>
@@ -6814,6 +6817,7 @@
           <w:sz w:val="20"/>
           <w:szCs w:val="20"/>
         </w:rPr>
+        <w:lastRenderedPageBreak/>
         <w:t>Diagrama del Modelo de Datos Relacional</w:t>
       </w:r>
     </w:p>
@@ -6877,7 +6881,7 @@
                 <w:szCs w:val="20"/>
               </w:rPr>
             </w:pPr>
-            <w:bookmarkStart w:id="11" w:name="_Toc511644716"/>
+            <w:bookmarkStart w:id="12" w:name="_Toc511644716"/>
             <w:proofErr w:type="spellStart"/>
             <w:r>
               <w:rPr>
@@ -6886,7 +6890,7 @@
               </w:rPr>
               <w:t>TblDocumentos</w:t>
             </w:r>
-            <w:bookmarkEnd w:id="11"/>
+            <w:bookmarkEnd w:id="12"/>
             <w:proofErr w:type="spellEnd"/>
           </w:p>
         </w:tc>
@@ -8294,6 +8298,7 @@
                 <w:sz w:val="20"/>
                 <w:szCs w:val="20"/>
               </w:rPr>
+              <w:lastRenderedPageBreak/>
               <w:t>2: Rechazado</w:t>
             </w:r>
           </w:p>
@@ -9360,6 +9365,7 @@
                 <w:sz w:val="20"/>
                 <w:szCs w:val="20"/>
               </w:rPr>
+              <w:lastRenderedPageBreak/>
               <w:t xml:space="preserve">Campos Claves:  </w:t>
             </w:r>
             <w:proofErr w:type="spellStart"/>
@@ -9444,12 +9450,12 @@
             <w:pPr>
               <w:pStyle w:val="Ttulo2"/>
             </w:pPr>
-            <w:bookmarkStart w:id="12" w:name="_Toc511644717"/>
+            <w:bookmarkStart w:id="13" w:name="_Toc511644717"/>
             <w:proofErr w:type="spellStart"/>
             <w:r>
               <w:t>TblEmpresas</w:t>
             </w:r>
-            <w:bookmarkEnd w:id="12"/>
+            <w:bookmarkEnd w:id="13"/>
             <w:proofErr w:type="spellEnd"/>
           </w:p>
         </w:tc>
@@ -10523,8 +10529,6 @@
             </w:r>
           </w:p>
         </w:tc>
-        <w:bookmarkStart w:id="13" w:name="_GoBack"/>
-        <w:bookmarkEnd w:id="13"/>
       </w:tr>
       <w:tr>
         <w:tc>
@@ -11246,6 +11250,7 @@
                 <w:sz w:val="20"/>
                 <w:szCs w:val="20"/>
               </w:rPr>
+              <w:lastRenderedPageBreak/>
               <w:t>StrNumResolucion</w:t>
             </w:r>
             <w:proofErr w:type="spellEnd"/>
@@ -11452,7 +11457,6 @@
                 <w:sz w:val="20"/>
                 <w:szCs w:val="20"/>
               </w:rPr>
-              <w:lastRenderedPageBreak/>
               <w:t>IntRangoInicial</w:t>
             </w:r>
             <w:proofErr w:type="spellEnd"/>
@@ -13358,6 +13362,7 @@
                 <w:sz w:val="20"/>
                 <w:szCs w:val="20"/>
               </w:rPr>
+              <w:lastRenderedPageBreak/>
               <w:t>IntNumeroTransaccProcesadas</w:t>
             </w:r>
             <w:proofErr w:type="spellEnd"/>
@@ -13607,7 +13612,6 @@
                 <w:sz w:val="20"/>
                 <w:szCs w:val="20"/>
               </w:rPr>
-              <w:lastRenderedPageBreak/>
               <w:t>StrObservaciones</w:t>
             </w:r>
             <w:proofErr w:type="spellEnd"/>
@@ -15661,6 +15665,7 @@
                 <w:rFonts w:cs="Arial"/>
                 <w:szCs w:val="20"/>
               </w:rPr>
+              <w:lastRenderedPageBreak/>
               <w:t>TblPlanes</w:t>
             </w:r>
             <w:bookmarkEnd w:id="17"/>
@@ -15822,7 +15827,6 @@
                 <w:sz w:val="20"/>
                 <w:szCs w:val="20"/>
               </w:rPr>
-              <w:lastRenderedPageBreak/>
               <w:t>IntId</w:t>
             </w:r>
             <w:proofErr w:type="spellEnd"/>
@@ -17893,6 +17897,7 @@
                 <w:sz w:val="20"/>
                 <w:szCs w:val="20"/>
               </w:rPr>
+              <w:lastRenderedPageBreak/>
               <w:t>Campo</w:t>
             </w:r>
           </w:p>
@@ -18054,7 +18059,6 @@
                 <w:sz w:val="20"/>
                 <w:szCs w:val="20"/>
               </w:rPr>
-              <w:lastRenderedPageBreak/>
               <w:t>StrCodigo</w:t>
             </w:r>
             <w:proofErr w:type="spellEnd"/>
@@ -19772,6 +19776,7 @@
                 <w:sz w:val="20"/>
                 <w:szCs w:val="20"/>
               </w:rPr>
+              <w:lastRenderedPageBreak/>
               <w:t>IntConsultar</w:t>
             </w:r>
             <w:proofErr w:type="spellEnd"/>
@@ -19930,7 +19935,6 @@
                 <w:sz w:val="20"/>
                 <w:szCs w:val="20"/>
               </w:rPr>
-              <w:lastRenderedPageBreak/>
               <w:t>IntEditar</w:t>
             </w:r>
             <w:proofErr w:type="spellEnd"/>
@@ -22343,7 +22347,7 @@
           <w:szCs w:val="20"/>
         </w:rPr>
       </w:pPr>
-      <w:hyperlink r:id="rId15" w:history="1">
+      <w:hyperlink r:id="rId13" w:history="1">
         <w:r>
           <w:rPr>
             <w:rStyle w:val="Hipervnculo"/>
@@ -22418,7 +22422,7 @@
         </w:rPr>
         <w:t xml:space="preserve">   </w:t>
       </w:r>
-      <w:hyperlink r:id="rId16" w:history="1">
+      <w:hyperlink r:id="rId14" w:history="1">
         <w:r>
           <w:rPr>
             <w:rStyle w:val="Hipervnculo"/>
@@ -22492,7 +22496,7 @@
                     </pic:cNvPicPr>
                   </pic:nvPicPr>
                   <pic:blipFill>
-                    <a:blip r:embed="rId17" cstate="print">
+                    <a:blip r:embed="rId15" cstate="print">
                       <a:extLst>
                         <a:ext uri="{28A0092B-C50C-407E-A947-70E740481C1C}">
                           <a14:useLocalDpi xmlns:a14="http://schemas.microsoft.com/office/drawing/2010/main" val="0"/>
@@ -22719,8 +22723,8 @@
       </w:pPr>
     </w:p>
     <w:sectPr>
-      <w:headerReference w:type="default" r:id="rId18"/>
-      <w:footerReference w:type="default" r:id="rId19"/>
+      <w:headerReference w:type="default" r:id="rId16"/>
+      <w:footerReference w:type="default" r:id="rId17"/>
       <w:pgSz w:w="12240" w:h="15840" w:code="1"/>
       <w:pgMar w:top="1440" w:right="1440" w:bottom="1440" w:left="1440" w:header="708" w:footer="708" w:gutter="0"/>
       <w:cols w:space="708"/>
@@ -26779,7 +26783,7 @@
 </file>
 
 <file path=customXml/itemProps1.xml><?xml version="1.0" encoding="utf-8"?>
-<ds:datastoreItem xmlns:ds="http://schemas.openxmlformats.org/officeDocument/2006/customXml" ds:itemID="{3B1CB5D7-0B2E-42C8-A904-993B7E4239D5}">
+<ds:datastoreItem xmlns:ds="http://schemas.openxmlformats.org/officeDocument/2006/customXml" ds:itemID="{449E3318-03E2-478A-8C5C-108B8F0769B3}">
   <ds:schemaRefs>
     <ds:schemaRef ds:uri="http://schemas.openxmlformats.org/officeDocument/2006/bibliography"/>
   </ds:schemaRefs>

</xml_diff>

<commit_message>
*SE CREAN LAS SIGUIENTES PÁGINAS CON SUS RESPECTIVOS SCRIPTS:
Default - Login (.aspx y .js)
Página MasterPrincipal (.master).
AcuseRecibo (.aspx y .js)
DocumentosAdquiriente (.aspx y .js)
inicio (.aspx)
Página de Demo implementando MasterPage.


*SE AÑADEN COMPONENTES DE DISEÑO Y ESTILOS.


*SE AÑADE EL METODO VALIDAREXISTENCA EN CTL_USUARIO.

*SE AÑADEN LOS SIGUIENTES METODOS EN Ctl_Documento:
ObtenerPorFechasAdquiriente.
ObtenerPorIdSeguridad.
ActualizarRespuestaAcuse.

*SE AÑADEN LOS SIGUIENTES ENUMERABLES.
AdquirienteRecibo.
ProcesoEstado.

*SE AÑADEN LOS METODOS PARA OBTENER POR FECHAS DE ADQUIRIENTE, ID SEGURIDAD Y PARA ACTUALIZAR
EN DOCUMENTOSCONTROLLER.

*SE AÑADE EL METODO PARA VALIDAR EXISTENCIA DEL USUARIO EN USUARIOCONTROLLER.


git-svn-id: http://192.168.0.251:18080/svn/HGInetMiFacturaElectronica/Tronco@172 30a10932-8c21-4e4d-906a-15261f94da71
</commit_message>
<xml_diff>
--- a/Documentacion/ManualTecnico/ManualArquitecturaFacturacionElectronica.docx
+++ b/Documentacion/ManualTecnico/ManualArquitecturaFacturacionElectronica.docx
@@ -6738,7 +6738,6 @@
           <w:szCs w:val="20"/>
         </w:rPr>
       </w:pPr>
-      <w:bookmarkStart w:id="11" w:name="_GoBack"/>
       <w:r>
         <w:rPr>
           <w:rFonts w:ascii="Arial" w:hAnsi="Arial" w:cs="Arial"/>
@@ -6796,7 +6795,6 @@
           </wp:inline>
         </w:drawing>
       </w:r>
-      <w:bookmarkEnd w:id="11"/>
     </w:p>
     <w:p>
       <w:pPr>
@@ -6881,7 +6879,7 @@
                 <w:szCs w:val="20"/>
               </w:rPr>
             </w:pPr>
-            <w:bookmarkStart w:id="12" w:name="_Toc511644716"/>
+            <w:bookmarkStart w:id="11" w:name="_Toc511644716"/>
             <w:proofErr w:type="spellStart"/>
             <w:r>
               <w:rPr>
@@ -6890,7 +6888,7 @@
               </w:rPr>
               <w:t>TblDocumentos</w:t>
             </w:r>
-            <w:bookmarkEnd w:id="12"/>
+            <w:bookmarkEnd w:id="11"/>
             <w:proofErr w:type="spellEnd"/>
           </w:p>
         </w:tc>
@@ -9450,11 +9448,1426 @@
             <w:pPr>
               <w:pStyle w:val="Ttulo2"/>
             </w:pPr>
-            <w:bookmarkStart w:id="13" w:name="_Toc511644717"/>
+            <w:bookmarkStart w:id="12" w:name="_Toc511644717"/>
             <w:proofErr w:type="spellStart"/>
             <w:r>
               <w:t>TblEmpresas</w:t>
             </w:r>
+            <w:bookmarkEnd w:id="12"/>
+            <w:proofErr w:type="spellEnd"/>
+          </w:p>
+        </w:tc>
+        <w:tc>
+          <w:tcPr>
+            <w:tcW w:w="4844" w:type="dxa"/>
+            <w:shd w:val="clear" w:color="auto" w:fill="auto"/>
+            <w:vAlign w:val="center"/>
+          </w:tcPr>
+          <w:p>
+            <w:pPr>
+              <w:spacing w:before="40" w:after="0" w:line="240" w:lineRule="auto"/>
+              <w:rPr>
+                <w:rFonts w:ascii="Arial" w:hAnsi="Arial" w:cs="Arial"/>
+                <w:sz w:val="20"/>
+                <w:szCs w:val="20"/>
+              </w:rPr>
+            </w:pPr>
+            <w:r>
+              <w:rPr>
+                <w:rFonts w:ascii="Arial" w:hAnsi="Arial" w:cs="Arial"/>
+                <w:sz w:val="20"/>
+                <w:szCs w:val="20"/>
+              </w:rPr>
+              <w:t>Tipo:  Registros</w:t>
+            </w:r>
+          </w:p>
+        </w:tc>
+      </w:tr>
+      <w:tr>
+        <w:tc>
+          <w:tcPr>
+            <w:tcW w:w="9357" w:type="dxa"/>
+            <w:gridSpan w:val="3"/>
+            <w:shd w:val="clear" w:color="auto" w:fill="auto"/>
+            <w:vAlign w:val="center"/>
+          </w:tcPr>
+          <w:p>
+            <w:pPr>
+              <w:spacing w:before="40" w:after="0" w:line="276" w:lineRule="auto"/>
+              <w:rPr>
+                <w:rFonts w:ascii="Arial" w:hAnsi="Arial" w:cs="Arial"/>
+                <w:sz w:val="20"/>
+                <w:szCs w:val="20"/>
+              </w:rPr>
+            </w:pPr>
+            <w:r>
+              <w:rPr>
+                <w:rFonts w:ascii="Arial" w:hAnsi="Arial" w:cs="Arial"/>
+                <w:sz w:val="20"/>
+                <w:szCs w:val="20"/>
+              </w:rPr>
+              <w:t>Descripción: Se almacena la información básica de los terceros: Facturador Electrónico y Adquiriente con el fin de relacionar los usuarios y el licenciamiento a la Plataforma.</w:t>
+            </w:r>
+          </w:p>
+        </w:tc>
+      </w:tr>
+      <w:tr>
+        <w:tc>
+          <w:tcPr>
+            <w:tcW w:w="2829" w:type="dxa"/>
+            <w:shd w:val="clear" w:color="auto" w:fill="auto"/>
+            <w:vAlign w:val="center"/>
+          </w:tcPr>
+          <w:p>
+            <w:pPr>
+              <w:spacing w:before="40" w:after="0" w:line="276" w:lineRule="auto"/>
+              <w:rPr>
+                <w:rFonts w:ascii="Arial" w:hAnsi="Arial" w:cs="Arial"/>
+                <w:b/>
+                <w:sz w:val="20"/>
+                <w:szCs w:val="20"/>
+              </w:rPr>
+            </w:pPr>
+            <w:r>
+              <w:rPr>
+                <w:rFonts w:ascii="Arial" w:hAnsi="Arial" w:cs="Arial"/>
+                <w:b/>
+                <w:sz w:val="20"/>
+                <w:szCs w:val="20"/>
+              </w:rPr>
+              <w:t>Campo</w:t>
+            </w:r>
+          </w:p>
+        </w:tc>
+        <w:tc>
+          <w:tcPr>
+            <w:tcW w:w="1684" w:type="dxa"/>
+            <w:shd w:val="clear" w:color="auto" w:fill="auto"/>
+            <w:vAlign w:val="center"/>
+          </w:tcPr>
+          <w:p>
+            <w:pPr>
+              <w:spacing w:before="40" w:after="0" w:line="276" w:lineRule="auto"/>
+              <w:rPr>
+                <w:rFonts w:ascii="Arial" w:hAnsi="Arial" w:cs="Arial"/>
+                <w:b/>
+                <w:sz w:val="20"/>
+                <w:szCs w:val="20"/>
+              </w:rPr>
+            </w:pPr>
+            <w:r>
+              <w:rPr>
+                <w:rFonts w:ascii="Arial" w:hAnsi="Arial" w:cs="Arial"/>
+                <w:b/>
+                <w:sz w:val="20"/>
+                <w:szCs w:val="20"/>
+              </w:rPr>
+              <w:t>Tipo</w:t>
+            </w:r>
+          </w:p>
+        </w:tc>
+        <w:tc>
+          <w:tcPr>
+            <w:tcW w:w="4844" w:type="dxa"/>
+            <w:shd w:val="clear" w:color="auto" w:fill="auto"/>
+            <w:vAlign w:val="center"/>
+          </w:tcPr>
+          <w:p>
+            <w:pPr>
+              <w:spacing w:before="40" w:after="0" w:line="276" w:lineRule="auto"/>
+              <w:rPr>
+                <w:rFonts w:ascii="Arial" w:hAnsi="Arial" w:cs="Arial"/>
+                <w:b/>
+                <w:sz w:val="20"/>
+                <w:szCs w:val="20"/>
+              </w:rPr>
+            </w:pPr>
+            <w:r>
+              <w:rPr>
+                <w:rFonts w:ascii="Arial" w:hAnsi="Arial" w:cs="Arial"/>
+                <w:b/>
+                <w:sz w:val="20"/>
+                <w:szCs w:val="20"/>
+              </w:rPr>
+              <w:t>Descripción</w:t>
+            </w:r>
+          </w:p>
+        </w:tc>
+      </w:tr>
+      <w:tr>
+        <w:tc>
+          <w:tcPr>
+            <w:tcW w:w="2829" w:type="dxa"/>
+            <w:shd w:val="clear" w:color="auto" w:fill="auto"/>
+            <w:vAlign w:val="center"/>
+          </w:tcPr>
+          <w:p>
+            <w:pPr>
+              <w:spacing w:before="40" w:after="0" w:line="276" w:lineRule="auto"/>
+              <w:rPr>
+                <w:rFonts w:ascii="Arial" w:hAnsi="Arial" w:cs="Arial"/>
+                <w:sz w:val="20"/>
+                <w:szCs w:val="20"/>
+              </w:rPr>
+            </w:pPr>
+            <w:proofErr w:type="spellStart"/>
+            <w:r>
+              <w:rPr>
+                <w:rFonts w:ascii="Arial" w:hAnsi="Arial" w:cs="Arial"/>
+                <w:sz w:val="20"/>
+                <w:szCs w:val="20"/>
+              </w:rPr>
+              <w:t>IntId</w:t>
+            </w:r>
+            <w:proofErr w:type="spellEnd"/>
+          </w:p>
+        </w:tc>
+        <w:tc>
+          <w:tcPr>
+            <w:tcW w:w="1684" w:type="dxa"/>
+            <w:shd w:val="clear" w:color="auto" w:fill="auto"/>
+            <w:vAlign w:val="center"/>
+          </w:tcPr>
+          <w:p>
+            <w:pPr>
+              <w:spacing w:before="40" w:after="0" w:line="276" w:lineRule="auto"/>
+              <w:rPr>
+                <w:rFonts w:ascii="Arial" w:hAnsi="Arial" w:cs="Arial"/>
+                <w:sz w:val="20"/>
+                <w:szCs w:val="20"/>
+              </w:rPr>
+            </w:pPr>
+            <w:proofErr w:type="spellStart"/>
+            <w:r>
+              <w:rPr>
+                <w:rFonts w:ascii="Arial" w:hAnsi="Arial" w:cs="Arial"/>
+                <w:sz w:val="20"/>
+                <w:szCs w:val="20"/>
+              </w:rPr>
+              <w:t>int</w:t>
+            </w:r>
+            <w:proofErr w:type="spellEnd"/>
+          </w:p>
+        </w:tc>
+        <w:tc>
+          <w:tcPr>
+            <w:tcW w:w="4844" w:type="dxa"/>
+            <w:shd w:val="clear" w:color="auto" w:fill="auto"/>
+            <w:vAlign w:val="center"/>
+          </w:tcPr>
+          <w:p>
+            <w:pPr>
+              <w:spacing w:before="40" w:after="0" w:line="276" w:lineRule="auto"/>
+              <w:rPr>
+                <w:rFonts w:ascii="Arial" w:hAnsi="Arial" w:cs="Arial"/>
+                <w:sz w:val="20"/>
+                <w:szCs w:val="20"/>
+              </w:rPr>
+            </w:pPr>
+            <w:r>
+              <w:rPr>
+                <w:rFonts w:ascii="Arial" w:hAnsi="Arial" w:cs="Arial"/>
+                <w:sz w:val="20"/>
+                <w:szCs w:val="20"/>
+              </w:rPr>
+              <w:t>Id autonumérico (no modificable) para identificar el registro en diferentes procesos.</w:t>
+            </w:r>
+          </w:p>
+        </w:tc>
+      </w:tr>
+      <w:tr>
+        <w:tc>
+          <w:tcPr>
+            <w:tcW w:w="2829" w:type="dxa"/>
+            <w:shd w:val="clear" w:color="auto" w:fill="auto"/>
+            <w:vAlign w:val="center"/>
+          </w:tcPr>
+          <w:p>
+            <w:pPr>
+              <w:spacing w:before="40" w:after="0" w:line="276" w:lineRule="auto"/>
+              <w:rPr>
+                <w:rFonts w:ascii="Arial" w:hAnsi="Arial" w:cs="Arial"/>
+                <w:sz w:val="20"/>
+                <w:szCs w:val="20"/>
+              </w:rPr>
+            </w:pPr>
+            <w:proofErr w:type="spellStart"/>
+            <w:r>
+              <w:rPr>
+                <w:rFonts w:ascii="Arial" w:hAnsi="Arial" w:cs="Arial"/>
+                <w:sz w:val="20"/>
+                <w:szCs w:val="20"/>
+              </w:rPr>
+              <w:t>StrTipoIdentificacion</w:t>
+            </w:r>
+            <w:proofErr w:type="spellEnd"/>
+          </w:p>
+        </w:tc>
+        <w:tc>
+          <w:tcPr>
+            <w:tcW w:w="1684" w:type="dxa"/>
+            <w:shd w:val="clear" w:color="auto" w:fill="auto"/>
+            <w:vAlign w:val="center"/>
+          </w:tcPr>
+          <w:p>
+            <w:pPr>
+              <w:spacing w:before="40" w:after="0" w:line="276" w:lineRule="auto"/>
+              <w:rPr>
+                <w:rFonts w:ascii="Arial" w:hAnsi="Arial" w:cs="Arial"/>
+                <w:sz w:val="20"/>
+                <w:szCs w:val="20"/>
+              </w:rPr>
+            </w:pPr>
+            <w:proofErr w:type="spellStart"/>
+            <w:proofErr w:type="gramStart"/>
+            <w:r>
+              <w:rPr>
+                <w:rFonts w:ascii="Arial" w:hAnsi="Arial" w:cs="Arial"/>
+                <w:sz w:val="20"/>
+                <w:szCs w:val="20"/>
+              </w:rPr>
+              <w:t>varchar</w:t>
+            </w:r>
+            <w:proofErr w:type="spellEnd"/>
+            <w:r>
+              <w:rPr>
+                <w:rFonts w:ascii="Arial" w:hAnsi="Arial" w:cs="Arial"/>
+                <w:sz w:val="20"/>
+                <w:szCs w:val="20"/>
+              </w:rPr>
+              <w:t>(</w:t>
+            </w:r>
+            <w:proofErr w:type="gramEnd"/>
+            <w:r>
+              <w:rPr>
+                <w:rFonts w:ascii="Arial" w:hAnsi="Arial" w:cs="Arial"/>
+                <w:sz w:val="20"/>
+                <w:szCs w:val="20"/>
+              </w:rPr>
+              <w:t>2)</w:t>
+            </w:r>
+          </w:p>
+        </w:tc>
+        <w:tc>
+          <w:tcPr>
+            <w:tcW w:w="4844" w:type="dxa"/>
+            <w:shd w:val="clear" w:color="auto" w:fill="auto"/>
+            <w:vAlign w:val="center"/>
+          </w:tcPr>
+          <w:p>
+            <w:pPr>
+              <w:spacing w:before="40" w:after="0" w:line="276" w:lineRule="auto"/>
+              <w:rPr>
+                <w:rFonts w:ascii="Arial" w:hAnsi="Arial" w:cs="Arial"/>
+                <w:sz w:val="20"/>
+                <w:szCs w:val="20"/>
+              </w:rPr>
+            </w:pPr>
+            <w:r>
+              <w:rPr>
+                <w:rFonts w:ascii="Arial" w:hAnsi="Arial" w:cs="Arial"/>
+                <w:sz w:val="20"/>
+                <w:szCs w:val="20"/>
+              </w:rPr>
+              <w:t>Tipo de identificación de la empresa.</w:t>
+            </w:r>
+          </w:p>
+        </w:tc>
+      </w:tr>
+      <w:tr>
+        <w:tc>
+          <w:tcPr>
+            <w:tcW w:w="2829" w:type="dxa"/>
+            <w:shd w:val="clear" w:color="auto" w:fill="auto"/>
+            <w:vAlign w:val="center"/>
+          </w:tcPr>
+          <w:p>
+            <w:pPr>
+              <w:spacing w:before="40" w:after="0" w:line="276" w:lineRule="auto"/>
+              <w:rPr>
+                <w:rFonts w:ascii="Arial" w:hAnsi="Arial" w:cs="Arial"/>
+                <w:sz w:val="20"/>
+                <w:szCs w:val="20"/>
+              </w:rPr>
+            </w:pPr>
+            <w:proofErr w:type="spellStart"/>
+            <w:r>
+              <w:rPr>
+                <w:rFonts w:ascii="Arial" w:hAnsi="Arial" w:cs="Arial"/>
+                <w:sz w:val="20"/>
+                <w:szCs w:val="20"/>
+              </w:rPr>
+              <w:t>StrIdentificacion</w:t>
+            </w:r>
+            <w:proofErr w:type="spellEnd"/>
+          </w:p>
+        </w:tc>
+        <w:tc>
+          <w:tcPr>
+            <w:tcW w:w="1684" w:type="dxa"/>
+            <w:shd w:val="clear" w:color="auto" w:fill="auto"/>
+            <w:vAlign w:val="center"/>
+          </w:tcPr>
+          <w:p>
+            <w:pPr>
+              <w:spacing w:before="40" w:after="0" w:line="276" w:lineRule="auto"/>
+              <w:rPr>
+                <w:rFonts w:ascii="Arial" w:hAnsi="Arial" w:cs="Arial"/>
+                <w:sz w:val="20"/>
+                <w:szCs w:val="20"/>
+              </w:rPr>
+            </w:pPr>
+            <w:proofErr w:type="spellStart"/>
+            <w:proofErr w:type="gramStart"/>
+            <w:r>
+              <w:rPr>
+                <w:rFonts w:ascii="Arial" w:hAnsi="Arial" w:cs="Arial"/>
+                <w:sz w:val="20"/>
+                <w:szCs w:val="20"/>
+              </w:rPr>
+              <w:t>varchar</w:t>
+            </w:r>
+            <w:proofErr w:type="spellEnd"/>
+            <w:r>
+              <w:rPr>
+                <w:rFonts w:ascii="Arial" w:hAnsi="Arial" w:cs="Arial"/>
+                <w:sz w:val="20"/>
+                <w:szCs w:val="20"/>
+              </w:rPr>
+              <w:t>(</w:t>
+            </w:r>
+            <w:proofErr w:type="gramEnd"/>
+            <w:r>
+              <w:rPr>
+                <w:rFonts w:ascii="Arial" w:hAnsi="Arial" w:cs="Arial"/>
+                <w:sz w:val="20"/>
+                <w:szCs w:val="20"/>
+              </w:rPr>
+              <w:t>50)</w:t>
+            </w:r>
+          </w:p>
+        </w:tc>
+        <w:tc>
+          <w:tcPr>
+            <w:tcW w:w="4844" w:type="dxa"/>
+            <w:shd w:val="clear" w:color="auto" w:fill="auto"/>
+            <w:vAlign w:val="center"/>
+          </w:tcPr>
+          <w:p>
+            <w:pPr>
+              <w:spacing w:before="40" w:after="0" w:line="276" w:lineRule="auto"/>
+              <w:rPr>
+                <w:rFonts w:ascii="Arial" w:hAnsi="Arial" w:cs="Arial"/>
+                <w:sz w:val="20"/>
+                <w:szCs w:val="20"/>
+              </w:rPr>
+            </w:pPr>
+            <w:r>
+              <w:rPr>
+                <w:rFonts w:ascii="Arial" w:hAnsi="Arial" w:cs="Arial"/>
+                <w:sz w:val="20"/>
+                <w:szCs w:val="20"/>
+              </w:rPr>
+              <w:t>Número de identificación de la empresa.</w:t>
+            </w:r>
+          </w:p>
+        </w:tc>
+      </w:tr>
+      <w:tr>
+        <w:tc>
+          <w:tcPr>
+            <w:tcW w:w="2829" w:type="dxa"/>
+            <w:shd w:val="clear" w:color="auto" w:fill="auto"/>
+            <w:vAlign w:val="center"/>
+          </w:tcPr>
+          <w:p>
+            <w:pPr>
+              <w:spacing w:before="40" w:after="0" w:line="276" w:lineRule="auto"/>
+              <w:rPr>
+                <w:rFonts w:ascii="Arial" w:hAnsi="Arial" w:cs="Arial"/>
+                <w:sz w:val="20"/>
+                <w:szCs w:val="20"/>
+              </w:rPr>
+            </w:pPr>
+            <w:proofErr w:type="spellStart"/>
+            <w:r>
+              <w:rPr>
+                <w:rFonts w:ascii="Arial" w:hAnsi="Arial" w:cs="Arial"/>
+                <w:sz w:val="20"/>
+                <w:szCs w:val="20"/>
+              </w:rPr>
+              <w:t>IntIdentificacionDv</w:t>
+            </w:r>
+            <w:proofErr w:type="spellEnd"/>
+          </w:p>
+        </w:tc>
+        <w:tc>
+          <w:tcPr>
+            <w:tcW w:w="1684" w:type="dxa"/>
+            <w:shd w:val="clear" w:color="auto" w:fill="auto"/>
+            <w:vAlign w:val="center"/>
+          </w:tcPr>
+          <w:p>
+            <w:pPr>
+              <w:spacing w:before="40" w:after="0" w:line="276" w:lineRule="auto"/>
+              <w:rPr>
+                <w:rFonts w:ascii="Arial" w:hAnsi="Arial" w:cs="Arial"/>
+                <w:sz w:val="20"/>
+                <w:szCs w:val="20"/>
+              </w:rPr>
+            </w:pPr>
+            <w:proofErr w:type="spellStart"/>
+            <w:r>
+              <w:rPr>
+                <w:rFonts w:ascii="Arial" w:hAnsi="Arial" w:cs="Arial"/>
+                <w:sz w:val="20"/>
+                <w:szCs w:val="20"/>
+              </w:rPr>
+              <w:t>smallint</w:t>
+            </w:r>
+            <w:proofErr w:type="spellEnd"/>
+          </w:p>
+        </w:tc>
+        <w:tc>
+          <w:tcPr>
+            <w:tcW w:w="4844" w:type="dxa"/>
+            <w:shd w:val="clear" w:color="auto" w:fill="auto"/>
+            <w:vAlign w:val="center"/>
+          </w:tcPr>
+          <w:p>
+            <w:pPr>
+              <w:spacing w:before="40" w:after="0" w:line="276" w:lineRule="auto"/>
+              <w:rPr>
+                <w:rFonts w:ascii="Arial" w:hAnsi="Arial" w:cs="Arial"/>
+                <w:sz w:val="20"/>
+                <w:szCs w:val="20"/>
+              </w:rPr>
+            </w:pPr>
+            <w:r>
+              <w:rPr>
+                <w:rFonts w:ascii="Arial" w:hAnsi="Arial" w:cs="Arial"/>
+                <w:sz w:val="20"/>
+                <w:szCs w:val="20"/>
+              </w:rPr>
+              <w:t>Digito de verificación del número de identificación de la empresa.</w:t>
+            </w:r>
+          </w:p>
+        </w:tc>
+      </w:tr>
+      <w:tr>
+        <w:tc>
+          <w:tcPr>
+            <w:tcW w:w="2829" w:type="dxa"/>
+            <w:shd w:val="clear" w:color="auto" w:fill="auto"/>
+            <w:vAlign w:val="center"/>
+          </w:tcPr>
+          <w:p>
+            <w:pPr>
+              <w:spacing w:before="40" w:after="0" w:line="276" w:lineRule="auto"/>
+              <w:rPr>
+                <w:rFonts w:ascii="Arial" w:hAnsi="Arial" w:cs="Arial"/>
+                <w:sz w:val="20"/>
+                <w:szCs w:val="20"/>
+              </w:rPr>
+            </w:pPr>
+            <w:proofErr w:type="spellStart"/>
+            <w:r>
+              <w:rPr>
+                <w:rFonts w:ascii="Arial" w:hAnsi="Arial" w:cs="Arial"/>
+                <w:sz w:val="20"/>
+                <w:szCs w:val="20"/>
+              </w:rPr>
+              <w:t>StrRazonSocial</w:t>
+            </w:r>
+            <w:proofErr w:type="spellEnd"/>
+          </w:p>
+        </w:tc>
+        <w:tc>
+          <w:tcPr>
+            <w:tcW w:w="1684" w:type="dxa"/>
+            <w:shd w:val="clear" w:color="auto" w:fill="auto"/>
+            <w:vAlign w:val="center"/>
+          </w:tcPr>
+          <w:p>
+            <w:pPr>
+              <w:spacing w:before="40" w:after="0" w:line="276" w:lineRule="auto"/>
+              <w:rPr>
+                <w:rFonts w:ascii="Arial" w:hAnsi="Arial" w:cs="Arial"/>
+                <w:sz w:val="20"/>
+                <w:szCs w:val="20"/>
+              </w:rPr>
+            </w:pPr>
+            <w:proofErr w:type="spellStart"/>
+            <w:proofErr w:type="gramStart"/>
+            <w:r>
+              <w:rPr>
+                <w:rFonts w:ascii="Arial" w:hAnsi="Arial" w:cs="Arial"/>
+                <w:sz w:val="20"/>
+                <w:szCs w:val="20"/>
+              </w:rPr>
+              <w:t>varchar</w:t>
+            </w:r>
+            <w:proofErr w:type="spellEnd"/>
+            <w:r>
+              <w:rPr>
+                <w:rFonts w:ascii="Arial" w:hAnsi="Arial" w:cs="Arial"/>
+                <w:sz w:val="20"/>
+                <w:szCs w:val="20"/>
+              </w:rPr>
+              <w:t>(</w:t>
+            </w:r>
+            <w:proofErr w:type="gramEnd"/>
+            <w:r>
+              <w:rPr>
+                <w:rFonts w:ascii="Arial" w:hAnsi="Arial" w:cs="Arial"/>
+                <w:sz w:val="20"/>
+                <w:szCs w:val="20"/>
+              </w:rPr>
+              <w:t>200)</w:t>
+            </w:r>
+          </w:p>
+        </w:tc>
+        <w:tc>
+          <w:tcPr>
+            <w:tcW w:w="4844" w:type="dxa"/>
+            <w:shd w:val="clear" w:color="auto" w:fill="auto"/>
+            <w:vAlign w:val="center"/>
+          </w:tcPr>
+          <w:p>
+            <w:pPr>
+              <w:spacing w:before="40" w:after="0" w:line="276" w:lineRule="auto"/>
+              <w:rPr>
+                <w:rFonts w:ascii="Arial" w:hAnsi="Arial" w:cs="Arial"/>
+                <w:sz w:val="20"/>
+                <w:szCs w:val="20"/>
+              </w:rPr>
+            </w:pPr>
+            <w:r>
+              <w:rPr>
+                <w:rFonts w:ascii="Arial" w:hAnsi="Arial" w:cs="Arial"/>
+                <w:sz w:val="20"/>
+                <w:szCs w:val="20"/>
+              </w:rPr>
+              <w:t>Razón social de la empresa.</w:t>
+            </w:r>
+          </w:p>
+        </w:tc>
+      </w:tr>
+      <w:tr>
+        <w:tc>
+          <w:tcPr>
+            <w:tcW w:w="2829" w:type="dxa"/>
+            <w:shd w:val="clear" w:color="auto" w:fill="auto"/>
+            <w:vAlign w:val="center"/>
+          </w:tcPr>
+          <w:p>
+            <w:pPr>
+              <w:spacing w:before="40" w:after="0" w:line="276" w:lineRule="auto"/>
+              <w:rPr>
+                <w:rFonts w:ascii="Arial" w:hAnsi="Arial" w:cs="Arial"/>
+                <w:sz w:val="20"/>
+                <w:szCs w:val="20"/>
+              </w:rPr>
+            </w:pPr>
+            <w:proofErr w:type="spellStart"/>
+            <w:r>
+              <w:rPr>
+                <w:rFonts w:ascii="Arial" w:hAnsi="Arial" w:cs="Arial"/>
+                <w:sz w:val="20"/>
+                <w:szCs w:val="20"/>
+              </w:rPr>
+              <w:t>StrMail</w:t>
+            </w:r>
+            <w:proofErr w:type="spellEnd"/>
+          </w:p>
+        </w:tc>
+        <w:tc>
+          <w:tcPr>
+            <w:tcW w:w="1684" w:type="dxa"/>
+            <w:shd w:val="clear" w:color="auto" w:fill="auto"/>
+            <w:vAlign w:val="center"/>
+          </w:tcPr>
+          <w:p>
+            <w:pPr>
+              <w:spacing w:before="40" w:after="0" w:line="276" w:lineRule="auto"/>
+              <w:rPr>
+                <w:rFonts w:ascii="Arial" w:hAnsi="Arial" w:cs="Arial"/>
+                <w:sz w:val="20"/>
+                <w:szCs w:val="20"/>
+              </w:rPr>
+            </w:pPr>
+            <w:proofErr w:type="spellStart"/>
+            <w:proofErr w:type="gramStart"/>
+            <w:r>
+              <w:rPr>
+                <w:rFonts w:ascii="Arial" w:hAnsi="Arial" w:cs="Arial"/>
+                <w:sz w:val="20"/>
+                <w:szCs w:val="20"/>
+              </w:rPr>
+              <w:t>varchar</w:t>
+            </w:r>
+            <w:proofErr w:type="spellEnd"/>
+            <w:r>
+              <w:rPr>
+                <w:rFonts w:ascii="Arial" w:hAnsi="Arial" w:cs="Arial"/>
+                <w:sz w:val="20"/>
+                <w:szCs w:val="20"/>
+              </w:rPr>
+              <w:t>(</w:t>
+            </w:r>
+            <w:proofErr w:type="gramEnd"/>
+            <w:r>
+              <w:rPr>
+                <w:rFonts w:ascii="Arial" w:hAnsi="Arial" w:cs="Arial"/>
+                <w:sz w:val="20"/>
+                <w:szCs w:val="20"/>
+              </w:rPr>
+              <w:t>200)</w:t>
+            </w:r>
+          </w:p>
+        </w:tc>
+        <w:tc>
+          <w:tcPr>
+            <w:tcW w:w="4844" w:type="dxa"/>
+            <w:shd w:val="clear" w:color="auto" w:fill="auto"/>
+            <w:vAlign w:val="center"/>
+          </w:tcPr>
+          <w:p>
+            <w:pPr>
+              <w:spacing w:before="40" w:after="0" w:line="276" w:lineRule="auto"/>
+              <w:rPr>
+                <w:rFonts w:ascii="Arial" w:hAnsi="Arial" w:cs="Arial"/>
+                <w:sz w:val="20"/>
+                <w:szCs w:val="20"/>
+              </w:rPr>
+            </w:pPr>
+            <w:r>
+              <w:rPr>
+                <w:rFonts w:ascii="Arial" w:hAnsi="Arial" w:cs="Arial"/>
+                <w:sz w:val="20"/>
+                <w:szCs w:val="20"/>
+              </w:rPr>
+              <w:t>Correo electrónico de la empresa para el envío de información.</w:t>
+            </w:r>
+          </w:p>
+        </w:tc>
+      </w:tr>
+      <w:tr>
+        <w:tc>
+          <w:tcPr>
+            <w:tcW w:w="2829" w:type="dxa"/>
+            <w:shd w:val="clear" w:color="auto" w:fill="auto"/>
+            <w:vAlign w:val="center"/>
+          </w:tcPr>
+          <w:p>
+            <w:pPr>
+              <w:spacing w:before="40" w:after="0" w:line="276" w:lineRule="auto"/>
+              <w:rPr>
+                <w:rFonts w:ascii="Arial" w:hAnsi="Arial" w:cs="Arial"/>
+                <w:sz w:val="20"/>
+                <w:szCs w:val="20"/>
+              </w:rPr>
+            </w:pPr>
+            <w:proofErr w:type="spellStart"/>
+            <w:r>
+              <w:rPr>
+                <w:rFonts w:ascii="Arial" w:hAnsi="Arial" w:cs="Arial"/>
+                <w:sz w:val="20"/>
+                <w:szCs w:val="20"/>
+              </w:rPr>
+              <w:t>DatFechaIngreso</w:t>
+            </w:r>
+            <w:proofErr w:type="spellEnd"/>
+          </w:p>
+        </w:tc>
+        <w:tc>
+          <w:tcPr>
+            <w:tcW w:w="1684" w:type="dxa"/>
+            <w:shd w:val="clear" w:color="auto" w:fill="auto"/>
+            <w:vAlign w:val="center"/>
+          </w:tcPr>
+          <w:p>
+            <w:pPr>
+              <w:spacing w:before="40" w:after="0" w:line="276" w:lineRule="auto"/>
+              <w:rPr>
+                <w:rFonts w:ascii="Arial" w:hAnsi="Arial" w:cs="Arial"/>
+                <w:sz w:val="20"/>
+                <w:szCs w:val="20"/>
+              </w:rPr>
+            </w:pPr>
+            <w:proofErr w:type="spellStart"/>
+            <w:r>
+              <w:rPr>
+                <w:rFonts w:ascii="Arial" w:hAnsi="Arial" w:cs="Arial"/>
+                <w:sz w:val="20"/>
+                <w:szCs w:val="20"/>
+              </w:rPr>
+              <w:t>datetime</w:t>
+            </w:r>
+            <w:proofErr w:type="spellEnd"/>
+          </w:p>
+        </w:tc>
+        <w:tc>
+          <w:tcPr>
+            <w:tcW w:w="4844" w:type="dxa"/>
+            <w:shd w:val="clear" w:color="auto" w:fill="auto"/>
+            <w:vAlign w:val="center"/>
+          </w:tcPr>
+          <w:p>
+            <w:pPr>
+              <w:spacing w:before="40" w:after="0" w:line="276" w:lineRule="auto"/>
+              <w:rPr>
+                <w:rFonts w:ascii="Arial" w:hAnsi="Arial" w:cs="Arial"/>
+                <w:sz w:val="20"/>
+                <w:szCs w:val="20"/>
+              </w:rPr>
+            </w:pPr>
+            <w:r>
+              <w:rPr>
+                <w:rFonts w:ascii="Arial" w:hAnsi="Arial" w:cs="Arial"/>
+                <w:sz w:val="20"/>
+                <w:szCs w:val="20"/>
+              </w:rPr>
+              <w:t>Fecha de creación de la empresa.</w:t>
+            </w:r>
+          </w:p>
+        </w:tc>
+      </w:tr>
+      <w:tr>
+        <w:tc>
+          <w:tcPr>
+            <w:tcW w:w="2829" w:type="dxa"/>
+            <w:shd w:val="clear" w:color="auto" w:fill="auto"/>
+            <w:vAlign w:val="center"/>
+          </w:tcPr>
+          <w:p>
+            <w:pPr>
+              <w:spacing w:before="40" w:after="0" w:line="276" w:lineRule="auto"/>
+              <w:rPr>
+                <w:rFonts w:ascii="Arial" w:hAnsi="Arial" w:cs="Arial"/>
+                <w:sz w:val="20"/>
+                <w:szCs w:val="20"/>
+              </w:rPr>
+            </w:pPr>
+            <w:proofErr w:type="spellStart"/>
+            <w:r>
+              <w:rPr>
+                <w:rFonts w:ascii="Arial" w:hAnsi="Arial" w:cs="Arial"/>
+                <w:sz w:val="20"/>
+                <w:szCs w:val="20"/>
+              </w:rPr>
+              <w:t>StrObservaciones</w:t>
+            </w:r>
+            <w:proofErr w:type="spellEnd"/>
+          </w:p>
+        </w:tc>
+        <w:tc>
+          <w:tcPr>
+            <w:tcW w:w="1684" w:type="dxa"/>
+            <w:shd w:val="clear" w:color="auto" w:fill="auto"/>
+            <w:vAlign w:val="center"/>
+          </w:tcPr>
+          <w:p>
+            <w:pPr>
+              <w:spacing w:before="40" w:after="0" w:line="276" w:lineRule="auto"/>
+              <w:rPr>
+                <w:rFonts w:ascii="Arial" w:hAnsi="Arial" w:cs="Arial"/>
+                <w:sz w:val="20"/>
+                <w:szCs w:val="20"/>
+              </w:rPr>
+            </w:pPr>
+            <w:proofErr w:type="spellStart"/>
+            <w:proofErr w:type="gramStart"/>
+            <w:r>
+              <w:rPr>
+                <w:rFonts w:ascii="Arial" w:hAnsi="Arial" w:cs="Arial"/>
+                <w:sz w:val="20"/>
+                <w:szCs w:val="20"/>
+              </w:rPr>
+              <w:t>varchar</w:t>
+            </w:r>
+            <w:proofErr w:type="spellEnd"/>
+            <w:r>
+              <w:rPr>
+                <w:rFonts w:ascii="Arial" w:hAnsi="Arial" w:cs="Arial"/>
+                <w:sz w:val="20"/>
+                <w:szCs w:val="20"/>
+              </w:rPr>
+              <w:t>(</w:t>
+            </w:r>
+            <w:proofErr w:type="gramEnd"/>
+            <w:r>
+              <w:rPr>
+                <w:rFonts w:ascii="Arial" w:hAnsi="Arial" w:cs="Arial"/>
+                <w:sz w:val="20"/>
+                <w:szCs w:val="20"/>
+              </w:rPr>
+              <w:t>150)</w:t>
+            </w:r>
+          </w:p>
+        </w:tc>
+        <w:tc>
+          <w:tcPr>
+            <w:tcW w:w="4844" w:type="dxa"/>
+            <w:shd w:val="clear" w:color="auto" w:fill="auto"/>
+            <w:vAlign w:val="center"/>
+          </w:tcPr>
+          <w:p>
+            <w:pPr>
+              <w:spacing w:before="40" w:after="0" w:line="276" w:lineRule="auto"/>
+              <w:rPr>
+                <w:rFonts w:ascii="Arial" w:hAnsi="Arial" w:cs="Arial"/>
+                <w:sz w:val="20"/>
+                <w:szCs w:val="20"/>
+              </w:rPr>
+            </w:pPr>
+            <w:r>
+              <w:rPr>
+                <w:rFonts w:ascii="Arial" w:hAnsi="Arial" w:cs="Arial"/>
+                <w:sz w:val="20"/>
+                <w:szCs w:val="20"/>
+              </w:rPr>
+              <w:t>Observaciones de la plataforma para la empresa.</w:t>
+            </w:r>
+          </w:p>
+        </w:tc>
+      </w:tr>
+      <w:tr>
+        <w:tc>
+          <w:tcPr>
+            <w:tcW w:w="2829" w:type="dxa"/>
+            <w:shd w:val="clear" w:color="auto" w:fill="auto"/>
+            <w:vAlign w:val="center"/>
+          </w:tcPr>
+          <w:p>
+            <w:pPr>
+              <w:spacing w:before="40" w:after="0" w:line="276" w:lineRule="auto"/>
+              <w:rPr>
+                <w:rFonts w:ascii="Arial" w:hAnsi="Arial" w:cs="Arial"/>
+                <w:sz w:val="20"/>
+                <w:szCs w:val="20"/>
+              </w:rPr>
+            </w:pPr>
+            <w:proofErr w:type="spellStart"/>
+            <w:r>
+              <w:rPr>
+                <w:rFonts w:ascii="Arial" w:hAnsi="Arial" w:cs="Arial"/>
+                <w:sz w:val="20"/>
+                <w:szCs w:val="20"/>
+              </w:rPr>
+              <w:t>StrSerial</w:t>
+            </w:r>
+            <w:proofErr w:type="spellEnd"/>
+          </w:p>
+        </w:tc>
+        <w:tc>
+          <w:tcPr>
+            <w:tcW w:w="1684" w:type="dxa"/>
+            <w:shd w:val="clear" w:color="auto" w:fill="auto"/>
+            <w:vAlign w:val="center"/>
+          </w:tcPr>
+          <w:p>
+            <w:pPr>
+              <w:spacing w:before="40" w:after="0" w:line="276" w:lineRule="auto"/>
+              <w:rPr>
+                <w:rFonts w:ascii="Arial" w:hAnsi="Arial" w:cs="Arial"/>
+                <w:sz w:val="20"/>
+                <w:szCs w:val="20"/>
+              </w:rPr>
+            </w:pPr>
+            <w:proofErr w:type="spellStart"/>
+            <w:r>
+              <w:rPr>
+                <w:rFonts w:ascii="Arial" w:hAnsi="Arial" w:cs="Arial"/>
+                <w:sz w:val="20"/>
+                <w:szCs w:val="20"/>
+              </w:rPr>
+              <w:t>uniqueidentifier</w:t>
+            </w:r>
+            <w:proofErr w:type="spellEnd"/>
+          </w:p>
+        </w:tc>
+        <w:tc>
+          <w:tcPr>
+            <w:tcW w:w="4844" w:type="dxa"/>
+            <w:shd w:val="clear" w:color="auto" w:fill="auto"/>
+            <w:vAlign w:val="center"/>
+          </w:tcPr>
+          <w:p>
+            <w:pPr>
+              <w:spacing w:before="40" w:after="0" w:line="276" w:lineRule="auto"/>
+              <w:rPr>
+                <w:rFonts w:ascii="Arial" w:hAnsi="Arial" w:cs="Arial"/>
+                <w:sz w:val="20"/>
+                <w:szCs w:val="20"/>
+              </w:rPr>
+            </w:pPr>
+            <w:r>
+              <w:rPr>
+                <w:rFonts w:ascii="Arial" w:hAnsi="Arial" w:cs="Arial"/>
+                <w:sz w:val="20"/>
+                <w:szCs w:val="20"/>
+              </w:rPr>
+              <w:t>Serial asignado para el uso de los Servicios Web de la Plataforma.</w:t>
+            </w:r>
+          </w:p>
+        </w:tc>
+      </w:tr>
+      <w:tr>
+        <w:tc>
+          <w:tcPr>
+            <w:tcW w:w="2829" w:type="dxa"/>
+            <w:shd w:val="clear" w:color="auto" w:fill="auto"/>
+            <w:vAlign w:val="center"/>
+          </w:tcPr>
+          <w:p>
+            <w:pPr>
+              <w:spacing w:before="40" w:after="0" w:line="276" w:lineRule="auto"/>
+              <w:rPr>
+                <w:rFonts w:ascii="Arial" w:hAnsi="Arial" w:cs="Arial"/>
+                <w:sz w:val="20"/>
+                <w:szCs w:val="20"/>
+              </w:rPr>
+            </w:pPr>
+            <w:proofErr w:type="spellStart"/>
+            <w:r>
+              <w:rPr>
+                <w:rFonts w:ascii="Arial" w:hAnsi="Arial" w:cs="Arial"/>
+                <w:sz w:val="20"/>
+                <w:szCs w:val="20"/>
+              </w:rPr>
+              <w:t>IntAdquiriente</w:t>
+            </w:r>
+            <w:proofErr w:type="spellEnd"/>
+          </w:p>
+        </w:tc>
+        <w:tc>
+          <w:tcPr>
+            <w:tcW w:w="1684" w:type="dxa"/>
+            <w:shd w:val="clear" w:color="auto" w:fill="auto"/>
+            <w:vAlign w:val="center"/>
+          </w:tcPr>
+          <w:p>
+            <w:pPr>
+              <w:spacing w:before="40" w:after="0" w:line="276" w:lineRule="auto"/>
+              <w:rPr>
+                <w:rFonts w:ascii="Arial" w:hAnsi="Arial" w:cs="Arial"/>
+                <w:sz w:val="20"/>
+                <w:szCs w:val="20"/>
+              </w:rPr>
+            </w:pPr>
+            <w:r>
+              <w:rPr>
+                <w:rFonts w:ascii="Arial" w:hAnsi="Arial" w:cs="Arial"/>
+                <w:sz w:val="20"/>
+                <w:szCs w:val="20"/>
+              </w:rPr>
+              <w:t>bit</w:t>
+            </w:r>
+          </w:p>
+        </w:tc>
+        <w:tc>
+          <w:tcPr>
+            <w:tcW w:w="4844" w:type="dxa"/>
+            <w:shd w:val="clear" w:color="auto" w:fill="auto"/>
+            <w:vAlign w:val="center"/>
+          </w:tcPr>
+          <w:p>
+            <w:pPr>
+              <w:spacing w:before="40" w:after="0" w:line="276" w:lineRule="auto"/>
+              <w:rPr>
+                <w:rFonts w:ascii="Arial" w:hAnsi="Arial" w:cs="Arial"/>
+                <w:sz w:val="20"/>
+                <w:szCs w:val="20"/>
+              </w:rPr>
+            </w:pPr>
+            <w:r>
+              <w:rPr>
+                <w:rFonts w:ascii="Arial" w:hAnsi="Arial" w:cs="Arial"/>
+                <w:sz w:val="20"/>
+                <w:szCs w:val="20"/>
+              </w:rPr>
+              <w:t>Indica si la empresa es Adquiriente.</w:t>
+            </w:r>
+          </w:p>
+          <w:p>
+            <w:pPr>
+              <w:spacing w:before="40" w:after="0" w:line="276" w:lineRule="auto"/>
+              <w:rPr>
+                <w:rFonts w:ascii="Arial" w:hAnsi="Arial" w:cs="Arial"/>
+                <w:sz w:val="20"/>
+                <w:szCs w:val="20"/>
+              </w:rPr>
+            </w:pPr>
+            <w:r>
+              <w:rPr>
+                <w:rFonts w:ascii="Arial" w:hAnsi="Arial" w:cs="Arial"/>
+                <w:sz w:val="20"/>
+                <w:szCs w:val="20"/>
+              </w:rPr>
+              <w:t>0: No</w:t>
+            </w:r>
+          </w:p>
+          <w:p>
+            <w:pPr>
+              <w:spacing w:before="40" w:after="0" w:line="276" w:lineRule="auto"/>
+              <w:rPr>
+                <w:rFonts w:ascii="Arial" w:hAnsi="Arial" w:cs="Arial"/>
+                <w:sz w:val="20"/>
+                <w:szCs w:val="20"/>
+              </w:rPr>
+            </w:pPr>
+            <w:r>
+              <w:rPr>
+                <w:rFonts w:ascii="Arial" w:hAnsi="Arial" w:cs="Arial"/>
+                <w:sz w:val="20"/>
+                <w:szCs w:val="20"/>
+              </w:rPr>
+              <w:t>1: Si</w:t>
+            </w:r>
+          </w:p>
+        </w:tc>
+      </w:tr>
+      <w:tr>
+        <w:tc>
+          <w:tcPr>
+            <w:tcW w:w="2829" w:type="dxa"/>
+            <w:shd w:val="clear" w:color="auto" w:fill="auto"/>
+            <w:vAlign w:val="center"/>
+          </w:tcPr>
+          <w:p>
+            <w:pPr>
+              <w:spacing w:before="40" w:after="0" w:line="276" w:lineRule="auto"/>
+              <w:rPr>
+                <w:rFonts w:ascii="Arial" w:hAnsi="Arial" w:cs="Arial"/>
+                <w:sz w:val="20"/>
+                <w:szCs w:val="20"/>
+              </w:rPr>
+            </w:pPr>
+            <w:proofErr w:type="spellStart"/>
+            <w:r>
+              <w:rPr>
+                <w:rFonts w:ascii="Arial" w:hAnsi="Arial" w:cs="Arial"/>
+                <w:sz w:val="20"/>
+                <w:szCs w:val="20"/>
+              </w:rPr>
+              <w:t>IntObligado</w:t>
+            </w:r>
+            <w:proofErr w:type="spellEnd"/>
+          </w:p>
+        </w:tc>
+        <w:tc>
+          <w:tcPr>
+            <w:tcW w:w="1684" w:type="dxa"/>
+            <w:shd w:val="clear" w:color="auto" w:fill="auto"/>
+            <w:vAlign w:val="center"/>
+          </w:tcPr>
+          <w:p>
+            <w:pPr>
+              <w:spacing w:before="40" w:after="0" w:line="276" w:lineRule="auto"/>
+              <w:rPr>
+                <w:rFonts w:ascii="Arial" w:hAnsi="Arial" w:cs="Arial"/>
+                <w:sz w:val="20"/>
+                <w:szCs w:val="20"/>
+              </w:rPr>
+            </w:pPr>
+            <w:r>
+              <w:rPr>
+                <w:rFonts w:ascii="Arial" w:hAnsi="Arial" w:cs="Arial"/>
+                <w:sz w:val="20"/>
+                <w:szCs w:val="20"/>
+              </w:rPr>
+              <w:t>bit</w:t>
+            </w:r>
+          </w:p>
+        </w:tc>
+        <w:tc>
+          <w:tcPr>
+            <w:tcW w:w="4844" w:type="dxa"/>
+            <w:shd w:val="clear" w:color="auto" w:fill="auto"/>
+            <w:vAlign w:val="center"/>
+          </w:tcPr>
+          <w:p>
+            <w:pPr>
+              <w:spacing w:before="40" w:after="0" w:line="276" w:lineRule="auto"/>
+              <w:rPr>
+                <w:rFonts w:ascii="Arial" w:hAnsi="Arial" w:cs="Arial"/>
+                <w:sz w:val="20"/>
+                <w:szCs w:val="20"/>
+              </w:rPr>
+            </w:pPr>
+            <w:r>
+              <w:rPr>
+                <w:rFonts w:ascii="Arial" w:hAnsi="Arial" w:cs="Arial"/>
+                <w:sz w:val="20"/>
+                <w:szCs w:val="20"/>
+              </w:rPr>
+              <w:t>Indica si la empresa es Facturador Electrónico</w:t>
+            </w:r>
+          </w:p>
+          <w:p>
+            <w:pPr>
+              <w:spacing w:before="40" w:after="0" w:line="276" w:lineRule="auto"/>
+              <w:rPr>
+                <w:rFonts w:ascii="Arial" w:hAnsi="Arial" w:cs="Arial"/>
+                <w:sz w:val="20"/>
+                <w:szCs w:val="20"/>
+              </w:rPr>
+            </w:pPr>
+            <w:r>
+              <w:rPr>
+                <w:rFonts w:ascii="Arial" w:hAnsi="Arial" w:cs="Arial"/>
+                <w:sz w:val="20"/>
+                <w:szCs w:val="20"/>
+              </w:rPr>
+              <w:t>0: No</w:t>
+            </w:r>
+          </w:p>
+          <w:p>
+            <w:pPr>
+              <w:spacing w:before="40" w:after="0" w:line="276" w:lineRule="auto"/>
+              <w:rPr>
+                <w:rFonts w:ascii="Arial" w:hAnsi="Arial" w:cs="Arial"/>
+                <w:sz w:val="20"/>
+                <w:szCs w:val="20"/>
+              </w:rPr>
+            </w:pPr>
+            <w:r>
+              <w:rPr>
+                <w:rFonts w:ascii="Arial" w:hAnsi="Arial" w:cs="Arial"/>
+                <w:sz w:val="20"/>
+                <w:szCs w:val="20"/>
+              </w:rPr>
+              <w:t>1: Si</w:t>
+            </w:r>
+          </w:p>
+        </w:tc>
+      </w:tr>
+      <w:tr>
+        <w:tc>
+          <w:tcPr>
+            <w:tcW w:w="2829" w:type="dxa"/>
+            <w:shd w:val="clear" w:color="auto" w:fill="auto"/>
+            <w:vAlign w:val="center"/>
+          </w:tcPr>
+          <w:p>
+            <w:pPr>
+              <w:spacing w:before="40" w:after="0" w:line="276" w:lineRule="auto"/>
+              <w:rPr>
+                <w:rFonts w:ascii="Arial" w:hAnsi="Arial" w:cs="Arial"/>
+                <w:sz w:val="20"/>
+                <w:szCs w:val="20"/>
+              </w:rPr>
+            </w:pPr>
+            <w:proofErr w:type="spellStart"/>
+            <w:r>
+              <w:rPr>
+                <w:rFonts w:ascii="Arial" w:hAnsi="Arial" w:cs="Arial"/>
+                <w:sz w:val="20"/>
+                <w:szCs w:val="20"/>
+              </w:rPr>
+              <w:t>DatFechaActualizacion</w:t>
+            </w:r>
+            <w:proofErr w:type="spellEnd"/>
+          </w:p>
+        </w:tc>
+        <w:tc>
+          <w:tcPr>
+            <w:tcW w:w="1684" w:type="dxa"/>
+            <w:shd w:val="clear" w:color="auto" w:fill="auto"/>
+            <w:vAlign w:val="center"/>
+          </w:tcPr>
+          <w:p>
+            <w:pPr>
+              <w:spacing w:before="40" w:after="0" w:line="276" w:lineRule="auto"/>
+              <w:rPr>
+                <w:rFonts w:ascii="Arial" w:hAnsi="Arial" w:cs="Arial"/>
+                <w:sz w:val="20"/>
+                <w:szCs w:val="20"/>
+              </w:rPr>
+            </w:pPr>
+            <w:proofErr w:type="spellStart"/>
+            <w:r>
+              <w:rPr>
+                <w:rFonts w:ascii="Arial" w:hAnsi="Arial" w:cs="Arial"/>
+                <w:sz w:val="20"/>
+                <w:szCs w:val="20"/>
+              </w:rPr>
+              <w:t>datetime</w:t>
+            </w:r>
+            <w:proofErr w:type="spellEnd"/>
+          </w:p>
+        </w:tc>
+        <w:tc>
+          <w:tcPr>
+            <w:tcW w:w="4844" w:type="dxa"/>
+            <w:shd w:val="clear" w:color="auto" w:fill="auto"/>
+            <w:vAlign w:val="center"/>
+          </w:tcPr>
+          <w:p>
+            <w:pPr>
+              <w:spacing w:before="40" w:after="0" w:line="276" w:lineRule="auto"/>
+              <w:rPr>
+                <w:rFonts w:ascii="Arial" w:hAnsi="Arial" w:cs="Arial"/>
+                <w:sz w:val="20"/>
+                <w:szCs w:val="20"/>
+              </w:rPr>
+            </w:pPr>
+            <w:r>
+              <w:rPr>
+                <w:rFonts w:ascii="Arial" w:hAnsi="Arial" w:cs="Arial"/>
+                <w:sz w:val="20"/>
+                <w:szCs w:val="20"/>
+              </w:rPr>
+              <w:t>Fecha de última modificación del registro.</w:t>
+            </w:r>
+          </w:p>
+        </w:tc>
+      </w:tr>
+      <w:tr>
+        <w:tc>
+          <w:tcPr>
+            <w:tcW w:w="2829" w:type="dxa"/>
+            <w:shd w:val="clear" w:color="auto" w:fill="auto"/>
+            <w:vAlign w:val="center"/>
+          </w:tcPr>
+          <w:p>
+            <w:pPr>
+              <w:spacing w:before="40" w:after="0" w:line="276" w:lineRule="auto"/>
+              <w:rPr>
+                <w:rFonts w:ascii="Arial" w:hAnsi="Arial" w:cs="Arial"/>
+                <w:sz w:val="20"/>
+                <w:szCs w:val="20"/>
+              </w:rPr>
+            </w:pPr>
+            <w:proofErr w:type="spellStart"/>
+            <w:r>
+              <w:rPr>
+                <w:rFonts w:ascii="Arial" w:hAnsi="Arial" w:cs="Arial"/>
+                <w:sz w:val="20"/>
+                <w:szCs w:val="20"/>
+              </w:rPr>
+              <w:t>StrIdSeguridad</w:t>
+            </w:r>
+            <w:proofErr w:type="spellEnd"/>
+          </w:p>
+        </w:tc>
+        <w:tc>
+          <w:tcPr>
+            <w:tcW w:w="1684" w:type="dxa"/>
+            <w:shd w:val="clear" w:color="auto" w:fill="auto"/>
+            <w:vAlign w:val="center"/>
+          </w:tcPr>
+          <w:p>
+            <w:pPr>
+              <w:spacing w:before="40" w:after="0" w:line="276" w:lineRule="auto"/>
+              <w:rPr>
+                <w:rFonts w:ascii="Arial" w:hAnsi="Arial" w:cs="Arial"/>
+                <w:sz w:val="20"/>
+                <w:szCs w:val="20"/>
+              </w:rPr>
+            </w:pPr>
+            <w:proofErr w:type="spellStart"/>
+            <w:r>
+              <w:rPr>
+                <w:rFonts w:ascii="Arial" w:hAnsi="Arial" w:cs="Arial"/>
+                <w:sz w:val="20"/>
+                <w:szCs w:val="20"/>
+              </w:rPr>
+              <w:t>uniqueidentifier</w:t>
+            </w:r>
+            <w:proofErr w:type="spellEnd"/>
+          </w:p>
+        </w:tc>
+        <w:tc>
+          <w:tcPr>
+            <w:tcW w:w="4844" w:type="dxa"/>
+            <w:shd w:val="clear" w:color="auto" w:fill="auto"/>
+            <w:vAlign w:val="center"/>
+          </w:tcPr>
+          <w:p>
+            <w:pPr>
+              <w:spacing w:before="40" w:after="0" w:line="276" w:lineRule="auto"/>
+              <w:rPr>
+                <w:rFonts w:ascii="Arial" w:hAnsi="Arial" w:cs="Arial"/>
+                <w:sz w:val="20"/>
+                <w:szCs w:val="20"/>
+              </w:rPr>
+            </w:pPr>
+            <w:r>
+              <w:rPr>
+                <w:rFonts w:ascii="Arial" w:hAnsi="Arial" w:cs="Arial"/>
+                <w:sz w:val="20"/>
+                <w:szCs w:val="20"/>
+              </w:rPr>
+              <w:t>Id establecido por la Plataforma para el registro para consultas seguras.</w:t>
+            </w:r>
+          </w:p>
+        </w:tc>
+      </w:tr>
+      <w:tr>
+        <w:tc>
+          <w:tcPr>
+            <w:tcW w:w="2829" w:type="dxa"/>
+            <w:shd w:val="clear" w:color="auto" w:fill="auto"/>
+            <w:vAlign w:val="center"/>
+          </w:tcPr>
+          <w:p>
+            <w:pPr>
+              <w:spacing w:before="40" w:after="0" w:line="276" w:lineRule="auto"/>
+              <w:rPr>
+                <w:rFonts w:ascii="Arial" w:hAnsi="Arial" w:cs="Arial"/>
+                <w:sz w:val="20"/>
+                <w:szCs w:val="20"/>
+              </w:rPr>
+            </w:pPr>
+            <w:proofErr w:type="spellStart"/>
+            <w:r>
+              <w:rPr>
+                <w:rFonts w:ascii="Arial" w:hAnsi="Arial" w:cs="Arial"/>
+                <w:color w:val="263238"/>
+                <w:sz w:val="20"/>
+                <w:szCs w:val="20"/>
+              </w:rPr>
+              <w:t>IntHabilitacion</w:t>
+            </w:r>
+            <w:proofErr w:type="spellEnd"/>
+            <w:r>
+              <w:rPr>
+                <w:rFonts w:ascii="Arial" w:hAnsi="Arial" w:cs="Arial"/>
+                <w:color w:val="263238"/>
+                <w:sz w:val="20"/>
+                <w:szCs w:val="20"/>
+              </w:rPr>
+              <w:t> </w:t>
+            </w:r>
+          </w:p>
+        </w:tc>
+        <w:tc>
+          <w:tcPr>
+            <w:tcW w:w="1684" w:type="dxa"/>
+            <w:shd w:val="clear" w:color="auto" w:fill="auto"/>
+            <w:vAlign w:val="center"/>
+          </w:tcPr>
+          <w:p>
+            <w:pPr>
+              <w:spacing w:before="40" w:after="0" w:line="276" w:lineRule="auto"/>
+              <w:rPr>
+                <w:rFonts w:ascii="Arial" w:hAnsi="Arial" w:cs="Arial"/>
+                <w:sz w:val="20"/>
+                <w:szCs w:val="20"/>
+              </w:rPr>
+            </w:pPr>
+            <w:proofErr w:type="spellStart"/>
+            <w:r>
+              <w:rPr>
+                <w:rFonts w:ascii="Arial" w:hAnsi="Arial" w:cs="Arial"/>
+                <w:sz w:val="20"/>
+                <w:szCs w:val="20"/>
+              </w:rPr>
+              <w:t>tinyint</w:t>
+            </w:r>
+            <w:bookmarkStart w:id="13" w:name="_GoBack"/>
             <w:bookmarkEnd w:id="13"/>
             <w:proofErr w:type="spellEnd"/>
           </w:p>
@@ -9467,34 +10880,6 @@
           </w:tcPr>
           <w:p>
             <w:pPr>
-              <w:spacing w:before="40" w:after="0" w:line="240" w:lineRule="auto"/>
-              <w:rPr>
-                <w:rFonts w:ascii="Arial" w:hAnsi="Arial" w:cs="Arial"/>
-                <w:sz w:val="20"/>
-                <w:szCs w:val="20"/>
-              </w:rPr>
-            </w:pPr>
-            <w:r>
-              <w:rPr>
-                <w:rFonts w:ascii="Arial" w:hAnsi="Arial" w:cs="Arial"/>
-                <w:sz w:val="20"/>
-                <w:szCs w:val="20"/>
-              </w:rPr>
-              <w:t>Tipo:  Registros</w:t>
-            </w:r>
-          </w:p>
-        </w:tc>
-      </w:tr>
-      <w:tr>
-        <w:tc>
-          <w:tcPr>
-            <w:tcW w:w="9357" w:type="dxa"/>
-            <w:gridSpan w:val="3"/>
-            <w:shd w:val="clear" w:color="auto" w:fill="auto"/>
-            <w:vAlign w:val="center"/>
-          </w:tcPr>
-          <w:p>
-            <w:pPr>
               <w:spacing w:before="40" w:after="0" w:line="276" w:lineRule="auto"/>
               <w:rPr>
                 <w:rFonts w:ascii="Arial" w:hAnsi="Arial" w:cs="Arial"/>
@@ -9508,1301 +10893,102 @@
                 <w:sz w:val="20"/>
                 <w:szCs w:val="20"/>
               </w:rPr>
-              <w:t>Descripción: Se almacena la información básica de los terceros: Facturador Electrónico y Adquiriente con el fin de relacionar los usuarios y el licenciamiento a la Plataforma.</w:t>
-            </w:r>
-          </w:p>
-        </w:tc>
-      </w:tr>
-      <w:tr>
-        <w:tc>
-          <w:tcPr>
-            <w:tcW w:w="2829" w:type="dxa"/>
-            <w:shd w:val="clear" w:color="auto" w:fill="auto"/>
-            <w:vAlign w:val="center"/>
-          </w:tcPr>
+              <w:t>Indica si el obligado a facturar se encuentra en proceso de</w:t>
+            </w:r>
+            <w:r>
+              <w:rPr>
+                <w:rFonts w:ascii="Arial" w:hAnsi="Arial" w:cs="Arial"/>
+                <w:sz w:val="20"/>
+                <w:szCs w:val="20"/>
+              </w:rPr>
+              <w:t xml:space="preserve"> </w:t>
+            </w:r>
+            <w:r>
+              <w:rPr>
+                <w:rFonts w:ascii="Arial" w:hAnsi="Arial" w:cs="Arial"/>
+                <w:sz w:val="20"/>
+                <w:szCs w:val="20"/>
+              </w:rPr>
+              <w:t>pruebas.</w:t>
+            </w:r>
+          </w:p>
           <w:p>
             <w:pPr>
               <w:spacing w:before="40" w:after="0" w:line="276" w:lineRule="auto"/>
               <w:rPr>
                 <w:rFonts w:ascii="Arial" w:hAnsi="Arial" w:cs="Arial"/>
-                <w:b/>
-                <w:sz w:val="20"/>
-                <w:szCs w:val="20"/>
-              </w:rPr>
-            </w:pPr>
-            <w:r>
-              <w:rPr>
-                <w:rFonts w:ascii="Arial" w:hAnsi="Arial" w:cs="Arial"/>
-                <w:b/>
-                <w:sz w:val="20"/>
-                <w:szCs w:val="20"/>
-              </w:rPr>
-              <w:t>Campo</w:t>
-            </w:r>
-          </w:p>
-        </w:tc>
-        <w:tc>
-          <w:tcPr>
-            <w:tcW w:w="1684" w:type="dxa"/>
-            <w:shd w:val="clear" w:color="auto" w:fill="auto"/>
-            <w:vAlign w:val="center"/>
-          </w:tcPr>
+                <w:sz w:val="20"/>
+                <w:szCs w:val="20"/>
+                <w:u w:val="single"/>
+              </w:rPr>
+            </w:pPr>
+            <w:r>
+              <w:rPr>
+                <w:rFonts w:ascii="Arial" w:hAnsi="Arial" w:cs="Arial"/>
+                <w:sz w:val="20"/>
+                <w:szCs w:val="20"/>
+              </w:rPr>
+              <w:t xml:space="preserve">0: </w:t>
+            </w:r>
+            <w:r>
+              <w:rPr>
+                <w:rFonts w:ascii="Arial" w:hAnsi="Arial" w:cs="Arial"/>
+                <w:sz w:val="20"/>
+                <w:szCs w:val="20"/>
+              </w:rPr>
+              <w:t>Validación Objeto.</w:t>
+            </w:r>
+          </w:p>
           <w:p>
             <w:pPr>
               <w:spacing w:before="40" w:after="0" w:line="276" w:lineRule="auto"/>
               <w:rPr>
                 <w:rFonts w:ascii="Arial" w:hAnsi="Arial" w:cs="Arial"/>
-                <w:b/>
-                <w:sz w:val="20"/>
-                <w:szCs w:val="20"/>
-              </w:rPr>
-            </w:pPr>
-            <w:r>
-              <w:rPr>
-                <w:rFonts w:ascii="Arial" w:hAnsi="Arial" w:cs="Arial"/>
-                <w:b/>
-                <w:sz w:val="20"/>
-                <w:szCs w:val="20"/>
-              </w:rPr>
-              <w:t>Tipo</w:t>
-            </w:r>
-          </w:p>
-        </w:tc>
-        <w:tc>
-          <w:tcPr>
-            <w:tcW w:w="4844" w:type="dxa"/>
-            <w:shd w:val="clear" w:color="auto" w:fill="auto"/>
-            <w:vAlign w:val="center"/>
-          </w:tcPr>
+                <w:sz w:val="20"/>
+                <w:szCs w:val="20"/>
+              </w:rPr>
+            </w:pPr>
+            <w:r>
+              <w:rPr>
+                <w:rFonts w:ascii="Arial" w:hAnsi="Arial" w:cs="Arial"/>
+                <w:sz w:val="20"/>
+                <w:szCs w:val="20"/>
+              </w:rPr>
+              <w:t xml:space="preserve">1: </w:t>
+            </w:r>
+            <w:r>
+              <w:rPr>
+                <w:rFonts w:ascii="Arial" w:hAnsi="Arial" w:cs="Arial"/>
+                <w:sz w:val="20"/>
+                <w:szCs w:val="20"/>
+              </w:rPr>
+              <w:t>Envío DIAN Pruebas.</w:t>
+            </w:r>
+          </w:p>
           <w:p>
             <w:pPr>
               <w:spacing w:before="40" w:after="0" w:line="276" w:lineRule="auto"/>
               <w:rPr>
                 <w:rFonts w:ascii="Arial" w:hAnsi="Arial" w:cs="Arial"/>
-                <w:b/>
-                <w:sz w:val="20"/>
-                <w:szCs w:val="20"/>
-              </w:rPr>
-            </w:pPr>
-            <w:r>
-              <w:rPr>
-                <w:rFonts w:ascii="Arial" w:hAnsi="Arial" w:cs="Arial"/>
-                <w:b/>
-                <w:sz w:val="20"/>
-                <w:szCs w:val="20"/>
-              </w:rPr>
-              <w:t>Descripción</w:t>
-            </w:r>
-          </w:p>
-        </w:tc>
-      </w:tr>
-      <w:tr>
-        <w:tc>
-          <w:tcPr>
-            <w:tcW w:w="2829" w:type="dxa"/>
-            <w:shd w:val="clear" w:color="auto" w:fill="auto"/>
-            <w:vAlign w:val="center"/>
-          </w:tcPr>
-          <w:p>
-            <w:pPr>
-              <w:spacing w:before="40" w:after="0" w:line="276" w:lineRule="auto"/>
-              <w:rPr>
-                <w:rFonts w:ascii="Arial" w:hAnsi="Arial" w:cs="Arial"/>
-                <w:sz w:val="20"/>
-                <w:szCs w:val="20"/>
-              </w:rPr>
-            </w:pPr>
-            <w:proofErr w:type="spellStart"/>
-            <w:r>
-              <w:rPr>
-                <w:rFonts w:ascii="Arial" w:hAnsi="Arial" w:cs="Arial"/>
-                <w:sz w:val="20"/>
-                <w:szCs w:val="20"/>
-              </w:rPr>
-              <w:t>IntId</w:t>
-            </w:r>
-            <w:proofErr w:type="spellEnd"/>
-          </w:p>
-        </w:tc>
-        <w:tc>
-          <w:tcPr>
-            <w:tcW w:w="1684" w:type="dxa"/>
-            <w:shd w:val="clear" w:color="auto" w:fill="auto"/>
-            <w:vAlign w:val="center"/>
-          </w:tcPr>
-          <w:p>
-            <w:pPr>
-              <w:spacing w:before="40" w:after="0" w:line="276" w:lineRule="auto"/>
-              <w:rPr>
-                <w:rFonts w:ascii="Arial" w:hAnsi="Arial" w:cs="Arial"/>
-                <w:sz w:val="20"/>
-                <w:szCs w:val="20"/>
-              </w:rPr>
-            </w:pPr>
-            <w:proofErr w:type="spellStart"/>
-            <w:r>
-              <w:rPr>
-                <w:rFonts w:ascii="Arial" w:hAnsi="Arial" w:cs="Arial"/>
-                <w:sz w:val="20"/>
-                <w:szCs w:val="20"/>
-              </w:rPr>
-              <w:t>int</w:t>
-            </w:r>
-            <w:proofErr w:type="spellEnd"/>
-          </w:p>
-        </w:tc>
-        <w:tc>
-          <w:tcPr>
-            <w:tcW w:w="4844" w:type="dxa"/>
-            <w:shd w:val="clear" w:color="auto" w:fill="auto"/>
-            <w:vAlign w:val="center"/>
-          </w:tcPr>
-          <w:p>
-            <w:pPr>
-              <w:spacing w:before="40" w:after="0" w:line="276" w:lineRule="auto"/>
-              <w:rPr>
-                <w:rFonts w:ascii="Arial" w:hAnsi="Arial" w:cs="Arial"/>
-                <w:sz w:val="20"/>
-                <w:szCs w:val="20"/>
-              </w:rPr>
-            </w:pPr>
-            <w:r>
-              <w:rPr>
-                <w:rFonts w:ascii="Arial" w:hAnsi="Arial" w:cs="Arial"/>
-                <w:sz w:val="20"/>
-                <w:szCs w:val="20"/>
-              </w:rPr>
-              <w:t>Id autonumérico (no modificable) para identificar el registro en diferentes procesos.</w:t>
-            </w:r>
-          </w:p>
-        </w:tc>
-      </w:tr>
-      <w:tr>
-        <w:tc>
-          <w:tcPr>
-            <w:tcW w:w="2829" w:type="dxa"/>
-            <w:shd w:val="clear" w:color="auto" w:fill="auto"/>
-            <w:vAlign w:val="center"/>
-          </w:tcPr>
-          <w:p>
-            <w:pPr>
-              <w:spacing w:before="40" w:after="0" w:line="276" w:lineRule="auto"/>
-              <w:rPr>
-                <w:rFonts w:ascii="Arial" w:hAnsi="Arial" w:cs="Arial"/>
-                <w:sz w:val="20"/>
-                <w:szCs w:val="20"/>
-              </w:rPr>
-            </w:pPr>
-            <w:proofErr w:type="spellStart"/>
-            <w:r>
-              <w:rPr>
-                <w:rFonts w:ascii="Arial" w:hAnsi="Arial" w:cs="Arial"/>
-                <w:sz w:val="20"/>
-                <w:szCs w:val="20"/>
-              </w:rPr>
-              <w:t>StrTipoIdentificacion</w:t>
-            </w:r>
-            <w:proofErr w:type="spellEnd"/>
-          </w:p>
-        </w:tc>
-        <w:tc>
-          <w:tcPr>
-            <w:tcW w:w="1684" w:type="dxa"/>
-            <w:shd w:val="clear" w:color="auto" w:fill="auto"/>
-            <w:vAlign w:val="center"/>
-          </w:tcPr>
-          <w:p>
-            <w:pPr>
-              <w:spacing w:before="40" w:after="0" w:line="276" w:lineRule="auto"/>
-              <w:rPr>
-                <w:rFonts w:ascii="Arial" w:hAnsi="Arial" w:cs="Arial"/>
-                <w:sz w:val="20"/>
-                <w:szCs w:val="20"/>
-              </w:rPr>
-            </w:pPr>
-            <w:proofErr w:type="spellStart"/>
-            <w:proofErr w:type="gramStart"/>
-            <w:r>
-              <w:rPr>
-                <w:rFonts w:ascii="Arial" w:hAnsi="Arial" w:cs="Arial"/>
-                <w:sz w:val="20"/>
-                <w:szCs w:val="20"/>
-              </w:rPr>
-              <w:t>varchar</w:t>
-            </w:r>
-            <w:proofErr w:type="spellEnd"/>
-            <w:r>
-              <w:rPr>
-                <w:rFonts w:ascii="Arial" w:hAnsi="Arial" w:cs="Arial"/>
-                <w:sz w:val="20"/>
-                <w:szCs w:val="20"/>
-              </w:rPr>
-              <w:t>(</w:t>
-            </w:r>
-            <w:proofErr w:type="gramEnd"/>
-            <w:r>
-              <w:rPr>
-                <w:rFonts w:ascii="Arial" w:hAnsi="Arial" w:cs="Arial"/>
-                <w:sz w:val="20"/>
-                <w:szCs w:val="20"/>
-              </w:rPr>
-              <w:t>2)</w:t>
-            </w:r>
-          </w:p>
-        </w:tc>
-        <w:tc>
-          <w:tcPr>
-            <w:tcW w:w="4844" w:type="dxa"/>
-            <w:shd w:val="clear" w:color="auto" w:fill="auto"/>
-            <w:vAlign w:val="center"/>
-          </w:tcPr>
-          <w:p>
-            <w:pPr>
-              <w:spacing w:before="40" w:after="0" w:line="276" w:lineRule="auto"/>
-              <w:rPr>
-                <w:rFonts w:ascii="Arial" w:hAnsi="Arial" w:cs="Arial"/>
-                <w:sz w:val="20"/>
-                <w:szCs w:val="20"/>
-              </w:rPr>
-            </w:pPr>
-            <w:r>
-              <w:rPr>
-                <w:rFonts w:ascii="Arial" w:hAnsi="Arial" w:cs="Arial"/>
-                <w:sz w:val="20"/>
-                <w:szCs w:val="20"/>
-              </w:rPr>
-              <w:t>Tipo de identificación de la empresa.</w:t>
-            </w:r>
-          </w:p>
-        </w:tc>
-      </w:tr>
-      <w:tr>
-        <w:tc>
-          <w:tcPr>
-            <w:tcW w:w="2829" w:type="dxa"/>
-            <w:shd w:val="clear" w:color="auto" w:fill="auto"/>
-            <w:vAlign w:val="center"/>
-          </w:tcPr>
-          <w:p>
-            <w:pPr>
-              <w:spacing w:before="40" w:after="0" w:line="276" w:lineRule="auto"/>
-              <w:rPr>
-                <w:rFonts w:ascii="Arial" w:hAnsi="Arial" w:cs="Arial"/>
-                <w:sz w:val="20"/>
-                <w:szCs w:val="20"/>
-              </w:rPr>
-            </w:pPr>
-            <w:proofErr w:type="spellStart"/>
-            <w:r>
-              <w:rPr>
-                <w:rFonts w:ascii="Arial" w:hAnsi="Arial" w:cs="Arial"/>
-                <w:sz w:val="20"/>
-                <w:szCs w:val="20"/>
-              </w:rPr>
-              <w:t>StrIdentificacion</w:t>
-            </w:r>
-            <w:proofErr w:type="spellEnd"/>
-          </w:p>
-        </w:tc>
-        <w:tc>
-          <w:tcPr>
-            <w:tcW w:w="1684" w:type="dxa"/>
-            <w:shd w:val="clear" w:color="auto" w:fill="auto"/>
-            <w:vAlign w:val="center"/>
-          </w:tcPr>
-          <w:p>
-            <w:pPr>
-              <w:spacing w:before="40" w:after="0" w:line="276" w:lineRule="auto"/>
-              <w:rPr>
-                <w:rFonts w:ascii="Arial" w:hAnsi="Arial" w:cs="Arial"/>
-                <w:sz w:val="20"/>
-                <w:szCs w:val="20"/>
-              </w:rPr>
-            </w:pPr>
-            <w:proofErr w:type="spellStart"/>
-            <w:proofErr w:type="gramStart"/>
-            <w:r>
-              <w:rPr>
-                <w:rFonts w:ascii="Arial" w:hAnsi="Arial" w:cs="Arial"/>
-                <w:sz w:val="20"/>
-                <w:szCs w:val="20"/>
-              </w:rPr>
-              <w:t>varchar</w:t>
-            </w:r>
-            <w:proofErr w:type="spellEnd"/>
-            <w:r>
-              <w:rPr>
-                <w:rFonts w:ascii="Arial" w:hAnsi="Arial" w:cs="Arial"/>
-                <w:sz w:val="20"/>
-                <w:szCs w:val="20"/>
-              </w:rPr>
-              <w:t>(</w:t>
-            </w:r>
-            <w:proofErr w:type="gramEnd"/>
-            <w:r>
-              <w:rPr>
-                <w:rFonts w:ascii="Arial" w:hAnsi="Arial" w:cs="Arial"/>
-                <w:sz w:val="20"/>
-                <w:szCs w:val="20"/>
-              </w:rPr>
-              <w:t>50)</w:t>
-            </w:r>
-          </w:p>
-        </w:tc>
-        <w:tc>
-          <w:tcPr>
-            <w:tcW w:w="4844" w:type="dxa"/>
-            <w:shd w:val="clear" w:color="auto" w:fill="auto"/>
-            <w:vAlign w:val="center"/>
-          </w:tcPr>
-          <w:p>
-            <w:pPr>
-              <w:spacing w:before="40" w:after="0" w:line="276" w:lineRule="auto"/>
-              <w:rPr>
-                <w:rFonts w:ascii="Arial" w:hAnsi="Arial" w:cs="Arial"/>
-                <w:sz w:val="20"/>
-                <w:szCs w:val="20"/>
-              </w:rPr>
-            </w:pPr>
-            <w:r>
-              <w:rPr>
-                <w:rFonts w:ascii="Arial" w:hAnsi="Arial" w:cs="Arial"/>
-                <w:sz w:val="20"/>
-                <w:szCs w:val="20"/>
-              </w:rPr>
-              <w:t>Número de identificación de la empresa.</w:t>
-            </w:r>
-          </w:p>
-        </w:tc>
-      </w:tr>
-      <w:tr>
-        <w:tc>
-          <w:tcPr>
-            <w:tcW w:w="2829" w:type="dxa"/>
-            <w:shd w:val="clear" w:color="auto" w:fill="auto"/>
-            <w:vAlign w:val="center"/>
-          </w:tcPr>
-          <w:p>
-            <w:pPr>
-              <w:spacing w:before="40" w:after="0" w:line="276" w:lineRule="auto"/>
-              <w:rPr>
-                <w:rFonts w:ascii="Arial" w:hAnsi="Arial" w:cs="Arial"/>
-                <w:sz w:val="20"/>
-                <w:szCs w:val="20"/>
-              </w:rPr>
-            </w:pPr>
-            <w:proofErr w:type="spellStart"/>
-            <w:r>
-              <w:rPr>
-                <w:rFonts w:ascii="Arial" w:hAnsi="Arial" w:cs="Arial"/>
-                <w:sz w:val="20"/>
-                <w:szCs w:val="20"/>
-              </w:rPr>
-              <w:t>IntIdentificacionDv</w:t>
-            </w:r>
-            <w:proofErr w:type="spellEnd"/>
-          </w:p>
-        </w:tc>
-        <w:tc>
-          <w:tcPr>
-            <w:tcW w:w="1684" w:type="dxa"/>
-            <w:shd w:val="clear" w:color="auto" w:fill="auto"/>
-            <w:vAlign w:val="center"/>
-          </w:tcPr>
-          <w:p>
-            <w:pPr>
-              <w:spacing w:before="40" w:after="0" w:line="276" w:lineRule="auto"/>
-              <w:rPr>
-                <w:rFonts w:ascii="Arial" w:hAnsi="Arial" w:cs="Arial"/>
-                <w:sz w:val="20"/>
-                <w:szCs w:val="20"/>
-              </w:rPr>
-            </w:pPr>
-            <w:proofErr w:type="spellStart"/>
-            <w:r>
-              <w:rPr>
-                <w:rFonts w:ascii="Arial" w:hAnsi="Arial" w:cs="Arial"/>
-                <w:sz w:val="20"/>
-                <w:szCs w:val="20"/>
-              </w:rPr>
-              <w:t>smallint</w:t>
-            </w:r>
-            <w:proofErr w:type="spellEnd"/>
-          </w:p>
-        </w:tc>
-        <w:tc>
-          <w:tcPr>
-            <w:tcW w:w="4844" w:type="dxa"/>
-            <w:shd w:val="clear" w:color="auto" w:fill="auto"/>
-            <w:vAlign w:val="center"/>
-          </w:tcPr>
-          <w:p>
-            <w:pPr>
-              <w:spacing w:before="40" w:after="0" w:line="276" w:lineRule="auto"/>
-              <w:rPr>
-                <w:rFonts w:ascii="Arial" w:hAnsi="Arial" w:cs="Arial"/>
-                <w:sz w:val="20"/>
-                <w:szCs w:val="20"/>
-              </w:rPr>
-            </w:pPr>
-            <w:r>
-              <w:rPr>
-                <w:rFonts w:ascii="Arial" w:hAnsi="Arial" w:cs="Arial"/>
-                <w:sz w:val="20"/>
-                <w:szCs w:val="20"/>
-              </w:rPr>
-              <w:t>Digito de verificación del número de identificación de la empresa.</w:t>
-            </w:r>
-          </w:p>
-        </w:tc>
-      </w:tr>
-      <w:tr>
-        <w:tc>
-          <w:tcPr>
-            <w:tcW w:w="2829" w:type="dxa"/>
-            <w:shd w:val="clear" w:color="auto" w:fill="auto"/>
-            <w:vAlign w:val="center"/>
-          </w:tcPr>
-          <w:p>
-            <w:pPr>
-              <w:spacing w:before="40" w:after="0" w:line="276" w:lineRule="auto"/>
-              <w:rPr>
-                <w:rFonts w:ascii="Arial" w:hAnsi="Arial" w:cs="Arial"/>
-                <w:sz w:val="20"/>
-                <w:szCs w:val="20"/>
-              </w:rPr>
-            </w:pPr>
-            <w:proofErr w:type="spellStart"/>
-            <w:r>
-              <w:rPr>
-                <w:rFonts w:ascii="Arial" w:hAnsi="Arial" w:cs="Arial"/>
-                <w:sz w:val="20"/>
-                <w:szCs w:val="20"/>
-              </w:rPr>
-              <w:t>StrRazonSocial</w:t>
-            </w:r>
-            <w:proofErr w:type="spellEnd"/>
-          </w:p>
-        </w:tc>
-        <w:tc>
-          <w:tcPr>
-            <w:tcW w:w="1684" w:type="dxa"/>
-            <w:shd w:val="clear" w:color="auto" w:fill="auto"/>
-            <w:vAlign w:val="center"/>
-          </w:tcPr>
-          <w:p>
-            <w:pPr>
-              <w:spacing w:before="40" w:after="0" w:line="276" w:lineRule="auto"/>
-              <w:rPr>
-                <w:rFonts w:ascii="Arial" w:hAnsi="Arial" w:cs="Arial"/>
-                <w:sz w:val="20"/>
-                <w:szCs w:val="20"/>
-              </w:rPr>
-            </w:pPr>
-            <w:proofErr w:type="spellStart"/>
-            <w:proofErr w:type="gramStart"/>
-            <w:r>
-              <w:rPr>
-                <w:rFonts w:ascii="Arial" w:hAnsi="Arial" w:cs="Arial"/>
-                <w:sz w:val="20"/>
-                <w:szCs w:val="20"/>
-              </w:rPr>
-              <w:t>varchar</w:t>
-            </w:r>
-            <w:proofErr w:type="spellEnd"/>
-            <w:r>
-              <w:rPr>
-                <w:rFonts w:ascii="Arial" w:hAnsi="Arial" w:cs="Arial"/>
-                <w:sz w:val="20"/>
-                <w:szCs w:val="20"/>
-              </w:rPr>
-              <w:t>(</w:t>
-            </w:r>
-            <w:proofErr w:type="gramEnd"/>
-            <w:r>
-              <w:rPr>
-                <w:rFonts w:ascii="Arial" w:hAnsi="Arial" w:cs="Arial"/>
-                <w:sz w:val="20"/>
-                <w:szCs w:val="20"/>
-              </w:rPr>
-              <w:t>200)</w:t>
-            </w:r>
-          </w:p>
-        </w:tc>
-        <w:tc>
-          <w:tcPr>
-            <w:tcW w:w="4844" w:type="dxa"/>
-            <w:shd w:val="clear" w:color="auto" w:fill="auto"/>
-            <w:vAlign w:val="center"/>
-          </w:tcPr>
-          <w:p>
-            <w:pPr>
-              <w:spacing w:before="40" w:after="0" w:line="276" w:lineRule="auto"/>
-              <w:rPr>
-                <w:rFonts w:ascii="Arial" w:hAnsi="Arial" w:cs="Arial"/>
-                <w:sz w:val="20"/>
-                <w:szCs w:val="20"/>
-              </w:rPr>
-            </w:pPr>
-            <w:r>
-              <w:rPr>
-                <w:rFonts w:ascii="Arial" w:hAnsi="Arial" w:cs="Arial"/>
-                <w:sz w:val="20"/>
-                <w:szCs w:val="20"/>
-              </w:rPr>
-              <w:t>Razón social de la empresa.</w:t>
-            </w:r>
-          </w:p>
-        </w:tc>
-      </w:tr>
-      <w:tr>
-        <w:tc>
-          <w:tcPr>
-            <w:tcW w:w="2829" w:type="dxa"/>
-            <w:shd w:val="clear" w:color="auto" w:fill="auto"/>
-            <w:vAlign w:val="center"/>
-          </w:tcPr>
-          <w:p>
-            <w:pPr>
-              <w:spacing w:before="40" w:after="0" w:line="276" w:lineRule="auto"/>
-              <w:rPr>
-                <w:rFonts w:ascii="Arial" w:hAnsi="Arial" w:cs="Arial"/>
-                <w:sz w:val="20"/>
-                <w:szCs w:val="20"/>
-              </w:rPr>
-            </w:pPr>
-            <w:proofErr w:type="spellStart"/>
-            <w:r>
-              <w:rPr>
-                <w:rFonts w:ascii="Arial" w:hAnsi="Arial" w:cs="Arial"/>
-                <w:sz w:val="20"/>
-                <w:szCs w:val="20"/>
-              </w:rPr>
-              <w:t>StrMail</w:t>
-            </w:r>
-            <w:proofErr w:type="spellEnd"/>
-          </w:p>
-        </w:tc>
-        <w:tc>
-          <w:tcPr>
-            <w:tcW w:w="1684" w:type="dxa"/>
-            <w:shd w:val="clear" w:color="auto" w:fill="auto"/>
-            <w:vAlign w:val="center"/>
-          </w:tcPr>
-          <w:p>
-            <w:pPr>
-              <w:spacing w:before="40" w:after="0" w:line="276" w:lineRule="auto"/>
-              <w:rPr>
-                <w:rFonts w:ascii="Arial" w:hAnsi="Arial" w:cs="Arial"/>
-                <w:sz w:val="20"/>
-                <w:szCs w:val="20"/>
-              </w:rPr>
-            </w:pPr>
-            <w:proofErr w:type="spellStart"/>
-            <w:proofErr w:type="gramStart"/>
-            <w:r>
-              <w:rPr>
-                <w:rFonts w:ascii="Arial" w:hAnsi="Arial" w:cs="Arial"/>
-                <w:sz w:val="20"/>
-                <w:szCs w:val="20"/>
-              </w:rPr>
-              <w:t>varchar</w:t>
-            </w:r>
-            <w:proofErr w:type="spellEnd"/>
-            <w:r>
-              <w:rPr>
-                <w:rFonts w:ascii="Arial" w:hAnsi="Arial" w:cs="Arial"/>
-                <w:sz w:val="20"/>
-                <w:szCs w:val="20"/>
-              </w:rPr>
-              <w:t>(</w:t>
-            </w:r>
-            <w:proofErr w:type="gramEnd"/>
-            <w:r>
-              <w:rPr>
-                <w:rFonts w:ascii="Arial" w:hAnsi="Arial" w:cs="Arial"/>
-                <w:sz w:val="20"/>
-                <w:szCs w:val="20"/>
-              </w:rPr>
-              <w:t>200)</w:t>
-            </w:r>
-          </w:p>
-        </w:tc>
-        <w:tc>
-          <w:tcPr>
-            <w:tcW w:w="4844" w:type="dxa"/>
-            <w:shd w:val="clear" w:color="auto" w:fill="auto"/>
-            <w:vAlign w:val="center"/>
-          </w:tcPr>
-          <w:p>
-            <w:pPr>
-              <w:spacing w:before="40" w:after="0" w:line="276" w:lineRule="auto"/>
-              <w:rPr>
-                <w:rFonts w:ascii="Arial" w:hAnsi="Arial" w:cs="Arial"/>
-                <w:sz w:val="20"/>
-                <w:szCs w:val="20"/>
-              </w:rPr>
-            </w:pPr>
-            <w:r>
-              <w:rPr>
-                <w:rFonts w:ascii="Arial" w:hAnsi="Arial" w:cs="Arial"/>
-                <w:sz w:val="20"/>
-                <w:szCs w:val="20"/>
-              </w:rPr>
-              <w:t>Correo electrónico de la empresa para el envío de información.</w:t>
-            </w:r>
-          </w:p>
-        </w:tc>
-      </w:tr>
-      <w:tr>
-        <w:tc>
-          <w:tcPr>
-            <w:tcW w:w="2829" w:type="dxa"/>
-            <w:shd w:val="clear" w:color="auto" w:fill="auto"/>
-            <w:vAlign w:val="center"/>
-          </w:tcPr>
-          <w:p>
-            <w:pPr>
-              <w:spacing w:before="40" w:after="0" w:line="276" w:lineRule="auto"/>
-              <w:rPr>
-                <w:rFonts w:ascii="Arial" w:hAnsi="Arial" w:cs="Arial"/>
-                <w:sz w:val="20"/>
-                <w:szCs w:val="20"/>
-              </w:rPr>
-            </w:pPr>
-            <w:proofErr w:type="spellStart"/>
-            <w:r>
-              <w:rPr>
-                <w:rFonts w:ascii="Arial" w:hAnsi="Arial" w:cs="Arial"/>
-                <w:sz w:val="20"/>
-                <w:szCs w:val="20"/>
-              </w:rPr>
-              <w:t>DatFechaIngreso</w:t>
-            </w:r>
-            <w:proofErr w:type="spellEnd"/>
-          </w:p>
-        </w:tc>
-        <w:tc>
-          <w:tcPr>
-            <w:tcW w:w="1684" w:type="dxa"/>
-            <w:shd w:val="clear" w:color="auto" w:fill="auto"/>
-            <w:vAlign w:val="center"/>
-          </w:tcPr>
-          <w:p>
-            <w:pPr>
-              <w:spacing w:before="40" w:after="0" w:line="276" w:lineRule="auto"/>
-              <w:rPr>
-                <w:rFonts w:ascii="Arial" w:hAnsi="Arial" w:cs="Arial"/>
-                <w:sz w:val="20"/>
-                <w:szCs w:val="20"/>
-              </w:rPr>
-            </w:pPr>
-            <w:proofErr w:type="spellStart"/>
-            <w:r>
-              <w:rPr>
-                <w:rFonts w:ascii="Arial" w:hAnsi="Arial" w:cs="Arial"/>
-                <w:sz w:val="20"/>
-                <w:szCs w:val="20"/>
-              </w:rPr>
-              <w:t>datetime</w:t>
-            </w:r>
-            <w:proofErr w:type="spellEnd"/>
-          </w:p>
-        </w:tc>
-        <w:tc>
-          <w:tcPr>
-            <w:tcW w:w="4844" w:type="dxa"/>
-            <w:shd w:val="clear" w:color="auto" w:fill="auto"/>
-            <w:vAlign w:val="center"/>
-          </w:tcPr>
-          <w:p>
-            <w:pPr>
-              <w:spacing w:before="40" w:after="0" w:line="276" w:lineRule="auto"/>
-              <w:rPr>
-                <w:rFonts w:ascii="Arial" w:hAnsi="Arial" w:cs="Arial"/>
-                <w:sz w:val="20"/>
-                <w:szCs w:val="20"/>
-              </w:rPr>
-            </w:pPr>
-            <w:r>
-              <w:rPr>
-                <w:rFonts w:ascii="Arial" w:hAnsi="Arial" w:cs="Arial"/>
-                <w:sz w:val="20"/>
-                <w:szCs w:val="20"/>
-              </w:rPr>
-              <w:t>Fecha de creación de la empresa.</w:t>
-            </w:r>
-          </w:p>
-        </w:tc>
-      </w:tr>
-      <w:tr>
-        <w:tc>
-          <w:tcPr>
-            <w:tcW w:w="2829" w:type="dxa"/>
-            <w:shd w:val="clear" w:color="auto" w:fill="auto"/>
-            <w:vAlign w:val="center"/>
-          </w:tcPr>
-          <w:p>
-            <w:pPr>
-              <w:spacing w:before="40" w:after="0" w:line="276" w:lineRule="auto"/>
-              <w:rPr>
-                <w:rFonts w:ascii="Arial" w:hAnsi="Arial" w:cs="Arial"/>
-                <w:sz w:val="20"/>
-                <w:szCs w:val="20"/>
-              </w:rPr>
-            </w:pPr>
-            <w:proofErr w:type="spellStart"/>
-            <w:r>
-              <w:rPr>
-                <w:rFonts w:ascii="Arial" w:hAnsi="Arial" w:cs="Arial"/>
-                <w:sz w:val="20"/>
-                <w:szCs w:val="20"/>
-              </w:rPr>
-              <w:t>StrObservaciones</w:t>
-            </w:r>
-            <w:proofErr w:type="spellEnd"/>
-          </w:p>
-        </w:tc>
-        <w:tc>
-          <w:tcPr>
-            <w:tcW w:w="1684" w:type="dxa"/>
-            <w:shd w:val="clear" w:color="auto" w:fill="auto"/>
-            <w:vAlign w:val="center"/>
-          </w:tcPr>
-          <w:p>
-            <w:pPr>
-              <w:spacing w:before="40" w:after="0" w:line="276" w:lineRule="auto"/>
-              <w:rPr>
-                <w:rFonts w:ascii="Arial" w:hAnsi="Arial" w:cs="Arial"/>
-                <w:sz w:val="20"/>
-                <w:szCs w:val="20"/>
-              </w:rPr>
-            </w:pPr>
-            <w:proofErr w:type="spellStart"/>
-            <w:proofErr w:type="gramStart"/>
-            <w:r>
-              <w:rPr>
-                <w:rFonts w:ascii="Arial" w:hAnsi="Arial" w:cs="Arial"/>
-                <w:sz w:val="20"/>
-                <w:szCs w:val="20"/>
-              </w:rPr>
-              <w:t>varchar</w:t>
-            </w:r>
-            <w:proofErr w:type="spellEnd"/>
-            <w:r>
-              <w:rPr>
-                <w:rFonts w:ascii="Arial" w:hAnsi="Arial" w:cs="Arial"/>
-                <w:sz w:val="20"/>
-                <w:szCs w:val="20"/>
-              </w:rPr>
-              <w:t>(</w:t>
-            </w:r>
-            <w:proofErr w:type="gramEnd"/>
-            <w:r>
-              <w:rPr>
-                <w:rFonts w:ascii="Arial" w:hAnsi="Arial" w:cs="Arial"/>
-                <w:sz w:val="20"/>
-                <w:szCs w:val="20"/>
-              </w:rPr>
-              <w:t>150)</w:t>
-            </w:r>
-          </w:p>
-        </w:tc>
-        <w:tc>
-          <w:tcPr>
-            <w:tcW w:w="4844" w:type="dxa"/>
-            <w:shd w:val="clear" w:color="auto" w:fill="auto"/>
-            <w:vAlign w:val="center"/>
-          </w:tcPr>
-          <w:p>
-            <w:pPr>
-              <w:spacing w:before="40" w:after="0" w:line="276" w:lineRule="auto"/>
-              <w:rPr>
-                <w:rFonts w:ascii="Arial" w:hAnsi="Arial" w:cs="Arial"/>
-                <w:sz w:val="20"/>
-                <w:szCs w:val="20"/>
-              </w:rPr>
-            </w:pPr>
-            <w:r>
-              <w:rPr>
-                <w:rFonts w:ascii="Arial" w:hAnsi="Arial" w:cs="Arial"/>
-                <w:sz w:val="20"/>
-                <w:szCs w:val="20"/>
-              </w:rPr>
-              <w:t>Observaciones de la plataforma para la empresa.</w:t>
-            </w:r>
-          </w:p>
-        </w:tc>
-      </w:tr>
-      <w:tr>
-        <w:tc>
-          <w:tcPr>
-            <w:tcW w:w="2829" w:type="dxa"/>
-            <w:shd w:val="clear" w:color="auto" w:fill="auto"/>
-            <w:vAlign w:val="center"/>
-          </w:tcPr>
-          <w:p>
-            <w:pPr>
-              <w:spacing w:before="40" w:after="0" w:line="276" w:lineRule="auto"/>
-              <w:rPr>
-                <w:rFonts w:ascii="Arial" w:hAnsi="Arial" w:cs="Arial"/>
-                <w:sz w:val="20"/>
-                <w:szCs w:val="20"/>
-              </w:rPr>
-            </w:pPr>
-            <w:proofErr w:type="spellStart"/>
-            <w:r>
-              <w:rPr>
-                <w:rFonts w:ascii="Arial" w:hAnsi="Arial" w:cs="Arial"/>
-                <w:sz w:val="20"/>
-                <w:szCs w:val="20"/>
-              </w:rPr>
-              <w:t>StrSerial</w:t>
-            </w:r>
-            <w:proofErr w:type="spellEnd"/>
-          </w:p>
-        </w:tc>
-        <w:tc>
-          <w:tcPr>
-            <w:tcW w:w="1684" w:type="dxa"/>
-            <w:shd w:val="clear" w:color="auto" w:fill="auto"/>
-            <w:vAlign w:val="center"/>
-          </w:tcPr>
-          <w:p>
-            <w:pPr>
-              <w:spacing w:before="40" w:after="0" w:line="276" w:lineRule="auto"/>
-              <w:rPr>
-                <w:rFonts w:ascii="Arial" w:hAnsi="Arial" w:cs="Arial"/>
-                <w:sz w:val="20"/>
-                <w:szCs w:val="20"/>
-              </w:rPr>
-            </w:pPr>
-            <w:proofErr w:type="spellStart"/>
-            <w:r>
-              <w:rPr>
-                <w:rFonts w:ascii="Arial" w:hAnsi="Arial" w:cs="Arial"/>
-                <w:sz w:val="20"/>
-                <w:szCs w:val="20"/>
-              </w:rPr>
-              <w:t>uniqueidentifier</w:t>
-            </w:r>
-            <w:proofErr w:type="spellEnd"/>
-          </w:p>
-        </w:tc>
-        <w:tc>
-          <w:tcPr>
-            <w:tcW w:w="4844" w:type="dxa"/>
-            <w:shd w:val="clear" w:color="auto" w:fill="auto"/>
-            <w:vAlign w:val="center"/>
-          </w:tcPr>
-          <w:p>
-            <w:pPr>
-              <w:spacing w:before="40" w:after="0" w:line="276" w:lineRule="auto"/>
-              <w:rPr>
-                <w:rFonts w:ascii="Arial" w:hAnsi="Arial" w:cs="Arial"/>
-                <w:sz w:val="20"/>
-                <w:szCs w:val="20"/>
-              </w:rPr>
-            </w:pPr>
-            <w:r>
-              <w:rPr>
-                <w:rFonts w:ascii="Arial" w:hAnsi="Arial" w:cs="Arial"/>
-                <w:sz w:val="20"/>
-                <w:szCs w:val="20"/>
-              </w:rPr>
-              <w:t>Serial asignado para el uso de los Servicios Web de la Plataforma.</w:t>
-            </w:r>
-          </w:p>
-        </w:tc>
-      </w:tr>
-      <w:tr>
-        <w:tc>
-          <w:tcPr>
-            <w:tcW w:w="2829" w:type="dxa"/>
-            <w:shd w:val="clear" w:color="auto" w:fill="auto"/>
-            <w:vAlign w:val="center"/>
-          </w:tcPr>
-          <w:p>
-            <w:pPr>
-              <w:spacing w:before="40" w:after="0" w:line="276" w:lineRule="auto"/>
-              <w:rPr>
-                <w:rFonts w:ascii="Arial" w:hAnsi="Arial" w:cs="Arial"/>
-                <w:sz w:val="20"/>
-                <w:szCs w:val="20"/>
-              </w:rPr>
-            </w:pPr>
-            <w:proofErr w:type="spellStart"/>
-            <w:r>
-              <w:rPr>
-                <w:rFonts w:ascii="Arial" w:hAnsi="Arial" w:cs="Arial"/>
-                <w:sz w:val="20"/>
-                <w:szCs w:val="20"/>
-              </w:rPr>
-              <w:t>IntAdquiriente</w:t>
-            </w:r>
-            <w:proofErr w:type="spellEnd"/>
-          </w:p>
-        </w:tc>
-        <w:tc>
-          <w:tcPr>
-            <w:tcW w:w="1684" w:type="dxa"/>
-            <w:shd w:val="clear" w:color="auto" w:fill="auto"/>
-            <w:vAlign w:val="center"/>
-          </w:tcPr>
-          <w:p>
-            <w:pPr>
-              <w:spacing w:before="40" w:after="0" w:line="276" w:lineRule="auto"/>
-              <w:rPr>
-                <w:rFonts w:ascii="Arial" w:hAnsi="Arial" w:cs="Arial"/>
-                <w:sz w:val="20"/>
-                <w:szCs w:val="20"/>
-              </w:rPr>
-            </w:pPr>
-            <w:r>
-              <w:rPr>
-                <w:rFonts w:ascii="Arial" w:hAnsi="Arial" w:cs="Arial"/>
-                <w:sz w:val="20"/>
-                <w:szCs w:val="20"/>
-              </w:rPr>
-              <w:t>bit</w:t>
-            </w:r>
-          </w:p>
-        </w:tc>
-        <w:tc>
-          <w:tcPr>
-            <w:tcW w:w="4844" w:type="dxa"/>
-            <w:shd w:val="clear" w:color="auto" w:fill="auto"/>
-            <w:vAlign w:val="center"/>
-          </w:tcPr>
-          <w:p>
-            <w:pPr>
-              <w:spacing w:before="40" w:after="0" w:line="276" w:lineRule="auto"/>
-              <w:rPr>
-                <w:rFonts w:ascii="Arial" w:hAnsi="Arial" w:cs="Arial"/>
-                <w:sz w:val="20"/>
-                <w:szCs w:val="20"/>
-              </w:rPr>
-            </w:pPr>
-            <w:r>
-              <w:rPr>
-                <w:rFonts w:ascii="Arial" w:hAnsi="Arial" w:cs="Arial"/>
-                <w:sz w:val="20"/>
-                <w:szCs w:val="20"/>
-              </w:rPr>
-              <w:t>Indica si la empresa es Adquiriente.</w:t>
-            </w:r>
-          </w:p>
-          <w:p>
-            <w:pPr>
-              <w:spacing w:before="40" w:after="0" w:line="276" w:lineRule="auto"/>
-              <w:rPr>
-                <w:rFonts w:ascii="Arial" w:hAnsi="Arial" w:cs="Arial"/>
-                <w:sz w:val="20"/>
-                <w:szCs w:val="20"/>
-              </w:rPr>
-            </w:pPr>
-            <w:r>
-              <w:rPr>
-                <w:rFonts w:ascii="Arial" w:hAnsi="Arial" w:cs="Arial"/>
-                <w:sz w:val="20"/>
-                <w:szCs w:val="20"/>
-              </w:rPr>
-              <w:t>0: No</w:t>
-            </w:r>
-          </w:p>
-          <w:p>
-            <w:pPr>
-              <w:spacing w:before="40" w:after="0" w:line="276" w:lineRule="auto"/>
-              <w:rPr>
-                <w:rFonts w:ascii="Arial" w:hAnsi="Arial" w:cs="Arial"/>
-                <w:sz w:val="20"/>
-                <w:szCs w:val="20"/>
-              </w:rPr>
-            </w:pPr>
-            <w:r>
-              <w:rPr>
-                <w:rFonts w:ascii="Arial" w:hAnsi="Arial" w:cs="Arial"/>
-                <w:sz w:val="20"/>
-                <w:szCs w:val="20"/>
-              </w:rPr>
-              <w:t>1: Si</w:t>
-            </w:r>
-          </w:p>
-        </w:tc>
-      </w:tr>
-      <w:tr>
-        <w:tc>
-          <w:tcPr>
-            <w:tcW w:w="2829" w:type="dxa"/>
-            <w:shd w:val="clear" w:color="auto" w:fill="auto"/>
-            <w:vAlign w:val="center"/>
-          </w:tcPr>
-          <w:p>
-            <w:pPr>
-              <w:spacing w:before="40" w:after="0" w:line="276" w:lineRule="auto"/>
-              <w:rPr>
-                <w:rFonts w:ascii="Arial" w:hAnsi="Arial" w:cs="Arial"/>
-                <w:sz w:val="20"/>
-                <w:szCs w:val="20"/>
-              </w:rPr>
-            </w:pPr>
-            <w:proofErr w:type="spellStart"/>
-            <w:r>
-              <w:rPr>
-                <w:rFonts w:ascii="Arial" w:hAnsi="Arial" w:cs="Arial"/>
-                <w:sz w:val="20"/>
-                <w:szCs w:val="20"/>
-              </w:rPr>
-              <w:t>IntObligado</w:t>
-            </w:r>
-            <w:proofErr w:type="spellEnd"/>
-          </w:p>
-        </w:tc>
-        <w:tc>
-          <w:tcPr>
-            <w:tcW w:w="1684" w:type="dxa"/>
-            <w:shd w:val="clear" w:color="auto" w:fill="auto"/>
-            <w:vAlign w:val="center"/>
-          </w:tcPr>
-          <w:p>
-            <w:pPr>
-              <w:spacing w:before="40" w:after="0" w:line="276" w:lineRule="auto"/>
-              <w:rPr>
-                <w:rFonts w:ascii="Arial" w:hAnsi="Arial" w:cs="Arial"/>
-                <w:sz w:val="20"/>
-                <w:szCs w:val="20"/>
-              </w:rPr>
-            </w:pPr>
-            <w:r>
-              <w:rPr>
-                <w:rFonts w:ascii="Arial" w:hAnsi="Arial" w:cs="Arial"/>
-                <w:sz w:val="20"/>
-                <w:szCs w:val="20"/>
-              </w:rPr>
-              <w:t>bit</w:t>
-            </w:r>
-          </w:p>
-        </w:tc>
-        <w:tc>
-          <w:tcPr>
-            <w:tcW w:w="4844" w:type="dxa"/>
-            <w:shd w:val="clear" w:color="auto" w:fill="auto"/>
-            <w:vAlign w:val="center"/>
-          </w:tcPr>
-          <w:p>
-            <w:pPr>
-              <w:spacing w:before="40" w:after="0" w:line="276" w:lineRule="auto"/>
-              <w:rPr>
-                <w:rFonts w:ascii="Arial" w:hAnsi="Arial" w:cs="Arial"/>
-                <w:sz w:val="20"/>
-                <w:szCs w:val="20"/>
-              </w:rPr>
-            </w:pPr>
-            <w:r>
-              <w:rPr>
-                <w:rFonts w:ascii="Arial" w:hAnsi="Arial" w:cs="Arial"/>
-                <w:sz w:val="20"/>
-                <w:szCs w:val="20"/>
-              </w:rPr>
-              <w:t>Indica si la empresa es Facturador Electrónico</w:t>
-            </w:r>
-          </w:p>
-          <w:p>
-            <w:pPr>
-              <w:spacing w:before="40" w:after="0" w:line="276" w:lineRule="auto"/>
-              <w:rPr>
-                <w:rFonts w:ascii="Arial" w:hAnsi="Arial" w:cs="Arial"/>
-                <w:sz w:val="20"/>
-                <w:szCs w:val="20"/>
-              </w:rPr>
-            </w:pPr>
-            <w:r>
-              <w:rPr>
-                <w:rFonts w:ascii="Arial" w:hAnsi="Arial" w:cs="Arial"/>
-                <w:sz w:val="20"/>
-                <w:szCs w:val="20"/>
-              </w:rPr>
-              <w:t>0: No</w:t>
-            </w:r>
-          </w:p>
-          <w:p>
-            <w:pPr>
-              <w:spacing w:before="40" w:after="0" w:line="276" w:lineRule="auto"/>
-              <w:rPr>
-                <w:rFonts w:ascii="Arial" w:hAnsi="Arial" w:cs="Arial"/>
-                <w:sz w:val="20"/>
-                <w:szCs w:val="20"/>
-              </w:rPr>
-            </w:pPr>
-            <w:r>
-              <w:rPr>
-                <w:rFonts w:ascii="Arial" w:hAnsi="Arial" w:cs="Arial"/>
-                <w:sz w:val="20"/>
-                <w:szCs w:val="20"/>
-              </w:rPr>
-              <w:t>1: Si</w:t>
-            </w:r>
-          </w:p>
-        </w:tc>
-      </w:tr>
-      <w:tr>
-        <w:tc>
-          <w:tcPr>
-            <w:tcW w:w="2829" w:type="dxa"/>
-            <w:shd w:val="clear" w:color="auto" w:fill="auto"/>
-            <w:vAlign w:val="center"/>
-          </w:tcPr>
-          <w:p>
-            <w:pPr>
-              <w:spacing w:before="40" w:after="0" w:line="276" w:lineRule="auto"/>
-              <w:rPr>
-                <w:rFonts w:ascii="Arial" w:hAnsi="Arial" w:cs="Arial"/>
-                <w:sz w:val="20"/>
-                <w:szCs w:val="20"/>
-              </w:rPr>
-            </w:pPr>
-            <w:proofErr w:type="spellStart"/>
-            <w:r>
-              <w:rPr>
-                <w:rFonts w:ascii="Arial" w:hAnsi="Arial" w:cs="Arial"/>
-                <w:sz w:val="20"/>
-                <w:szCs w:val="20"/>
-              </w:rPr>
-              <w:t>DatFechaActualizacion</w:t>
-            </w:r>
-            <w:proofErr w:type="spellEnd"/>
-          </w:p>
-        </w:tc>
-        <w:tc>
-          <w:tcPr>
-            <w:tcW w:w="1684" w:type="dxa"/>
-            <w:shd w:val="clear" w:color="auto" w:fill="auto"/>
-            <w:vAlign w:val="center"/>
-          </w:tcPr>
-          <w:p>
-            <w:pPr>
-              <w:spacing w:before="40" w:after="0" w:line="276" w:lineRule="auto"/>
-              <w:rPr>
-                <w:rFonts w:ascii="Arial" w:hAnsi="Arial" w:cs="Arial"/>
-                <w:sz w:val="20"/>
-                <w:szCs w:val="20"/>
-              </w:rPr>
-            </w:pPr>
-            <w:proofErr w:type="spellStart"/>
-            <w:r>
-              <w:rPr>
-                <w:rFonts w:ascii="Arial" w:hAnsi="Arial" w:cs="Arial"/>
-                <w:sz w:val="20"/>
-                <w:szCs w:val="20"/>
-              </w:rPr>
-              <w:t>datetime</w:t>
-            </w:r>
-            <w:proofErr w:type="spellEnd"/>
-          </w:p>
-        </w:tc>
-        <w:tc>
-          <w:tcPr>
-            <w:tcW w:w="4844" w:type="dxa"/>
-            <w:shd w:val="clear" w:color="auto" w:fill="auto"/>
-            <w:vAlign w:val="center"/>
-          </w:tcPr>
-          <w:p>
-            <w:pPr>
-              <w:spacing w:before="40" w:after="0" w:line="276" w:lineRule="auto"/>
-              <w:rPr>
-                <w:rFonts w:ascii="Arial" w:hAnsi="Arial" w:cs="Arial"/>
-                <w:sz w:val="20"/>
-                <w:szCs w:val="20"/>
-              </w:rPr>
-            </w:pPr>
-            <w:r>
-              <w:rPr>
-                <w:rFonts w:ascii="Arial" w:hAnsi="Arial" w:cs="Arial"/>
-                <w:sz w:val="20"/>
-                <w:szCs w:val="20"/>
-              </w:rPr>
-              <w:t>Fecha de última modificación del registro.</w:t>
-            </w:r>
-          </w:p>
-        </w:tc>
-      </w:tr>
-      <w:tr>
-        <w:tc>
-          <w:tcPr>
-            <w:tcW w:w="2829" w:type="dxa"/>
-            <w:shd w:val="clear" w:color="auto" w:fill="auto"/>
-            <w:vAlign w:val="center"/>
-          </w:tcPr>
-          <w:p>
-            <w:pPr>
-              <w:spacing w:before="40" w:after="0" w:line="276" w:lineRule="auto"/>
-              <w:rPr>
-                <w:rFonts w:ascii="Arial" w:hAnsi="Arial" w:cs="Arial"/>
-                <w:sz w:val="20"/>
-                <w:szCs w:val="20"/>
-              </w:rPr>
-            </w:pPr>
-            <w:proofErr w:type="spellStart"/>
-            <w:r>
-              <w:rPr>
-                <w:rFonts w:ascii="Arial" w:hAnsi="Arial" w:cs="Arial"/>
-                <w:sz w:val="20"/>
-                <w:szCs w:val="20"/>
-              </w:rPr>
-              <w:t>StrIdSeguridad</w:t>
-            </w:r>
-            <w:proofErr w:type="spellEnd"/>
-          </w:p>
-        </w:tc>
-        <w:tc>
-          <w:tcPr>
-            <w:tcW w:w="1684" w:type="dxa"/>
-            <w:shd w:val="clear" w:color="auto" w:fill="auto"/>
-            <w:vAlign w:val="center"/>
-          </w:tcPr>
-          <w:p>
-            <w:pPr>
-              <w:spacing w:before="40" w:after="0" w:line="276" w:lineRule="auto"/>
-              <w:rPr>
-                <w:rFonts w:ascii="Arial" w:hAnsi="Arial" w:cs="Arial"/>
-                <w:sz w:val="20"/>
-                <w:szCs w:val="20"/>
-              </w:rPr>
-            </w:pPr>
-            <w:proofErr w:type="spellStart"/>
-            <w:r>
-              <w:rPr>
-                <w:rFonts w:ascii="Arial" w:hAnsi="Arial" w:cs="Arial"/>
-                <w:sz w:val="20"/>
-                <w:szCs w:val="20"/>
-              </w:rPr>
-              <w:t>uniqueidentifier</w:t>
-            </w:r>
-            <w:proofErr w:type="spellEnd"/>
-          </w:p>
-        </w:tc>
-        <w:tc>
-          <w:tcPr>
-            <w:tcW w:w="4844" w:type="dxa"/>
-            <w:shd w:val="clear" w:color="auto" w:fill="auto"/>
-            <w:vAlign w:val="center"/>
-          </w:tcPr>
-          <w:p>
-            <w:pPr>
-              <w:spacing w:before="40" w:after="0" w:line="276" w:lineRule="auto"/>
-              <w:rPr>
-                <w:rFonts w:ascii="Arial" w:hAnsi="Arial" w:cs="Arial"/>
-                <w:sz w:val="20"/>
-                <w:szCs w:val="20"/>
-              </w:rPr>
-            </w:pPr>
-            <w:r>
-              <w:rPr>
-                <w:rFonts w:ascii="Arial" w:hAnsi="Arial" w:cs="Arial"/>
-                <w:sz w:val="20"/>
-                <w:szCs w:val="20"/>
-              </w:rPr>
-              <w:t>Id establecido por la Plataforma para el registro para consultas seguras.</w:t>
+                <w:sz w:val="20"/>
+                <w:szCs w:val="20"/>
+              </w:rPr>
+            </w:pPr>
+            <w:r>
+              <w:rPr>
+                <w:rFonts w:ascii="Arial" w:hAnsi="Arial" w:cs="Arial"/>
+                <w:sz w:val="20"/>
+                <w:szCs w:val="20"/>
+              </w:rPr>
+              <w:t>99: Producción</w:t>
+            </w:r>
+            <w:r>
+              <w:rPr>
+                <w:rFonts w:ascii="Arial" w:hAnsi="Arial" w:cs="Arial"/>
+                <w:sz w:val="20"/>
+                <w:szCs w:val="20"/>
+              </w:rPr>
+              <w:t>.</w:t>
             </w:r>
           </w:p>
         </w:tc>
@@ -10990,6 +11176,7 @@
                 <w:sz w:val="20"/>
                 <w:szCs w:val="20"/>
               </w:rPr>
+              <w:lastRenderedPageBreak/>
               <w:t>Campo</w:t>
             </w:r>
           </w:p>
@@ -11250,7 +11437,6 @@
                 <w:sz w:val="20"/>
                 <w:szCs w:val="20"/>
               </w:rPr>
-              <w:lastRenderedPageBreak/>
               <w:t>StrNumResolucion</w:t>
             </w:r>
             <w:proofErr w:type="spellEnd"/>
@@ -13182,6 +13368,7 @@
                 <w:sz w:val="20"/>
                 <w:szCs w:val="20"/>
               </w:rPr>
+              <w:lastRenderedPageBreak/>
               <w:t>IntIdUsuario</w:t>
             </w:r>
             <w:proofErr w:type="spellEnd"/>
@@ -13362,7 +13549,6 @@
                 <w:sz w:val="20"/>
                 <w:szCs w:val="20"/>
               </w:rPr>
-              <w:lastRenderedPageBreak/>
               <w:t>IntNumeroTransaccProcesadas</w:t>
             </w:r>
             <w:proofErr w:type="spellEnd"/>
@@ -15559,6 +15745,7 @@
                 <w:sz w:val="20"/>
                 <w:szCs w:val="20"/>
               </w:rPr>
+              <w:lastRenderedPageBreak/>
               <w:t xml:space="preserve">Campos Claves:  </w:t>
             </w:r>
             <w:proofErr w:type="spellStart"/>
@@ -15665,7 +15852,6 @@
                 <w:rFonts w:cs="Arial"/>
                 <w:szCs w:val="20"/>
               </w:rPr>
-              <w:lastRenderedPageBreak/>
               <w:t>TblPlanes</w:t>
             </w:r>
             <w:bookmarkEnd w:id="17"/>
@@ -17897,7 +18083,6 @@
                 <w:sz w:val="20"/>
                 <w:szCs w:val="20"/>
               </w:rPr>
-              <w:lastRenderedPageBreak/>
               <w:t>Campo</w:t>
             </w:r>
           </w:p>
@@ -19614,6 +19799,7 @@
                 <w:sz w:val="20"/>
                 <w:szCs w:val="20"/>
               </w:rPr>
+              <w:lastRenderedPageBreak/>
               <w:t>IntIdOpcion</w:t>
             </w:r>
             <w:proofErr w:type="spellEnd"/>
@@ -19776,7 +19962,6 @@
                 <w:sz w:val="20"/>
                 <w:szCs w:val="20"/>
               </w:rPr>
-              <w:lastRenderedPageBreak/>
               <w:t>IntConsultar</w:t>
             </w:r>
             <w:proofErr w:type="spellEnd"/>
@@ -26783,7 +26968,7 @@
 </file>
 
 <file path=customXml/itemProps1.xml><?xml version="1.0" encoding="utf-8"?>
-<ds:datastoreItem xmlns:ds="http://schemas.openxmlformats.org/officeDocument/2006/customXml" ds:itemID="{449E3318-03E2-478A-8C5C-108B8F0769B3}">
+<ds:datastoreItem xmlns:ds="http://schemas.openxmlformats.org/officeDocument/2006/customXml" ds:itemID="{26CD8EF0-1C32-4FB8-8096-92ADD0D33CF6}">
   <ds:schemaRefs>
     <ds:schemaRef ds:uri="http://schemas.openxmlformats.org/officeDocument/2006/bibliography"/>
   </ds:schemaRefs>

</xml_diff>